<commit_message>
Worked on report. Added SHiftUnit annotated diagrams to report
</commit_message>
<xml_diff>
--- a/ExU/Documentation/FP2-Report-G47-350-1201.docx
+++ b/ExU/Documentation/FP2-Report-G47-350-1201.docx
@@ -5130,9 +5130,11 @@
         </w:numPr>
         <w:ind w:left="426"/>
       </w:pPr>
+      <w:bookmarkStart w:id="26" w:name="_Ref38052779"/>
       <w:r>
         <w:t>6.1 Implementation</w:t>
       </w:r>
+      <w:bookmarkEnd w:id="26"/>
     </w:p>
     <w:p>
       <w:r>
@@ -5666,21 +5668,1181 @@
         <w:t xml:space="preserve"> only shifting by 56ten. Since this is an arithmetic shift right operation, the shifted bits are replaced with the sign bit. This is done to ensure that the value maintains the correct result when interpreting it as a signed number. </w:t>
       </w:r>
     </w:p>
+    <w:p>
+      <w:pPr>
+        <w:keepNext/>
+        <w:jc w:val="center"/>
+      </w:pPr>
+      <w:r>
+        <w:rPr>
+          <w:noProof/>
+        </w:rPr>
+        <w:drawing>
+          <wp:inline distT="0" distB="0" distL="0" distR="0" wp14:anchorId="6C4FB594" wp14:editId="16FA7F83">
+            <wp:extent cx="5709920" cy="2626360"/>
+            <wp:effectExtent l="0" t="0" r="5080" b="2540"/>
+            <wp:docPr id="30" name="Picture 30"/>
+            <wp:cNvGraphicFramePr>
+              <a:graphicFrameLocks xmlns:a="http://schemas.openxmlformats.org/drawingml/2006/main" noChangeAspect="1"/>
+            </wp:cNvGraphicFramePr>
+            <a:graphic xmlns:a="http://schemas.openxmlformats.org/drawingml/2006/main">
+              <a:graphicData uri="http://schemas.openxmlformats.org/drawingml/2006/picture">
+                <pic:pic xmlns:pic="http://schemas.openxmlformats.org/drawingml/2006/picture">
+                  <pic:nvPicPr>
+                    <pic:cNvPr id="0" name="Picture 29"/>
+                    <pic:cNvPicPr>
+                      <a:picLocks noChangeAspect="1" noChangeArrowheads="1"/>
+                    </pic:cNvPicPr>
+                  </pic:nvPicPr>
+                  <pic:blipFill>
+                    <a:blip r:embed="rId15" cstate="print">
+                      <a:extLst>
+                        <a:ext uri="{28A0092B-C50C-407E-A947-70E740481C1C}">
+                          <a14:useLocalDpi xmlns:a14="http://schemas.microsoft.com/office/drawing/2010/main" val="0"/>
+                        </a:ext>
+                      </a:extLst>
+                    </a:blip>
+                    <a:srcRect/>
+                    <a:stretch>
+                      <a:fillRect/>
+                    </a:stretch>
+                  </pic:blipFill>
+                  <pic:spPr bwMode="auto">
+                    <a:xfrm>
+                      <a:off x="0" y="0"/>
+                      <a:ext cx="5709920" cy="2626360"/>
+                    </a:xfrm>
+                    <a:prstGeom prst="rect">
+                      <a:avLst/>
+                    </a:prstGeom>
+                    <a:noFill/>
+                    <a:ln>
+                      <a:noFill/>
+                    </a:ln>
+                  </pic:spPr>
+                </pic:pic>
+              </a:graphicData>
+            </a:graphic>
+          </wp:inline>
+        </w:drawing>
+      </w:r>
+    </w:p>
+    <w:p>
+      <w:pPr>
+        <w:pStyle w:val="Caption"/>
+        <w:jc w:val="center"/>
+      </w:pPr>
+      <w:r>
+        <w:t xml:space="preserve">Figure </w:t>
+      </w:r>
+      <w:r>
+        <w:fldChar w:fldCharType="begin"/>
+      </w:r>
+      <w:r>
+        <w:instrText xml:space="preserve"> SEQ Figure \* ARABIC </w:instrText>
+      </w:r>
+      <w:r>
+        <w:fldChar w:fldCharType="separate"/>
+      </w:r>
+      <w:r>
+        <w:rPr>
+          <w:noProof/>
+        </w:rPr>
+        <w:t>7</w:t>
+      </w:r>
+      <w:r>
+        <w:fldChar w:fldCharType="end"/>
+      </w:r>
+      <w:r>
+        <w:t>: Functional Simulation of SLL32_1</w:t>
+      </w:r>
+    </w:p>
+    <w:p>
+      <w:pPr>
+        <w:keepNext/>
+      </w:pPr>
+      <w:r>
+        <w:rPr>
+          <w:noProof/>
+        </w:rPr>
+        <w:lastRenderedPageBreak/>
+        <w:drawing>
+          <wp:inline distT="0" distB="0" distL="0" distR="0" wp14:anchorId="41CBF96D" wp14:editId="4D5807D4">
+            <wp:extent cx="5720080" cy="2637155"/>
+            <wp:effectExtent l="0" t="0" r="0" b="0"/>
+            <wp:docPr id="31" name="Picture 31"/>
+            <wp:cNvGraphicFramePr>
+              <a:graphicFrameLocks xmlns:a="http://schemas.openxmlformats.org/drawingml/2006/main" noChangeAspect="1"/>
+            </wp:cNvGraphicFramePr>
+            <a:graphic xmlns:a="http://schemas.openxmlformats.org/drawingml/2006/main">
+              <a:graphicData uri="http://schemas.openxmlformats.org/drawingml/2006/picture">
+                <pic:pic xmlns:pic="http://schemas.openxmlformats.org/drawingml/2006/picture">
+                  <pic:nvPicPr>
+                    <pic:cNvPr id="0" name="Picture 30"/>
+                    <pic:cNvPicPr>
+                      <a:picLocks noChangeAspect="1" noChangeArrowheads="1"/>
+                    </pic:cNvPicPr>
+                  </pic:nvPicPr>
+                  <pic:blipFill>
+                    <a:blip r:embed="rId16" cstate="print">
+                      <a:extLst>
+                        <a:ext uri="{28A0092B-C50C-407E-A947-70E740481C1C}">
+                          <a14:useLocalDpi xmlns:a14="http://schemas.microsoft.com/office/drawing/2010/main" val="0"/>
+                        </a:ext>
+                      </a:extLst>
+                    </a:blip>
+                    <a:srcRect/>
+                    <a:stretch>
+                      <a:fillRect/>
+                    </a:stretch>
+                  </pic:blipFill>
+                  <pic:spPr bwMode="auto">
+                    <a:xfrm>
+                      <a:off x="0" y="0"/>
+                      <a:ext cx="5720080" cy="2637155"/>
+                    </a:xfrm>
+                    <a:prstGeom prst="rect">
+                      <a:avLst/>
+                    </a:prstGeom>
+                    <a:noFill/>
+                    <a:ln>
+                      <a:noFill/>
+                    </a:ln>
+                  </pic:spPr>
+                </pic:pic>
+              </a:graphicData>
+            </a:graphic>
+          </wp:inline>
+        </w:drawing>
+      </w:r>
+    </w:p>
+    <w:p>
+      <w:pPr>
+        <w:pStyle w:val="Caption"/>
+        <w:jc w:val="center"/>
+      </w:pPr>
+      <w:r>
+        <w:t xml:space="preserve">Figure </w:t>
+      </w:r>
+      <w:r>
+        <w:fldChar w:fldCharType="begin"/>
+      </w:r>
+      <w:r>
+        <w:instrText xml:space="preserve"> SEQ Figure \* ARABIC </w:instrText>
+      </w:r>
+      <w:r>
+        <w:fldChar w:fldCharType="separate"/>
+      </w:r>
+      <w:r>
+        <w:rPr>
+          <w:noProof/>
+        </w:rPr>
+        <w:t>8</w:t>
+      </w:r>
+      <w:r>
+        <w:fldChar w:fldCharType="end"/>
+      </w:r>
+      <w:r>
+        <w:t>: Functional Simulation of SLL32_2</w:t>
+      </w:r>
+    </w:p>
+    <w:p>
+      <w:pPr>
+        <w:keepNext/>
+      </w:pPr>
+      <w:r>
+        <w:t xml:space="preserve">The next three set of test vectors will be testing shift operations on 32-bit values, as signified by </w:t>
+      </w:r>
+      <w:proofErr w:type="spellStart"/>
+      <w:r>
+        <w:t>ExtWord</w:t>
+      </w:r>
+      <w:proofErr w:type="spellEnd"/>
+      <w:r>
+        <w:t xml:space="preserve"> being </w:t>
+      </w:r>
+      <w:r>
+        <w:t>“</w:t>
+      </w:r>
+      <w:r>
+        <w:t>1</w:t>
+      </w:r>
+      <w:r>
+        <w:t>”</w:t>
+      </w:r>
+      <w:r>
+        <w:t xml:space="preserve">. For this set, </w:t>
+      </w:r>
+      <w:proofErr w:type="spellStart"/>
+      <w:r>
+        <w:t>ShiftFN</w:t>
+      </w:r>
+      <w:proofErr w:type="spellEnd"/>
+      <w:r>
+        <w:t xml:space="preserve"> being </w:t>
+      </w:r>
+      <w:r>
+        <w:t>“</w:t>
+      </w:r>
+      <w:r>
+        <w:t>01</w:t>
+      </w:r>
+      <w:r>
+        <w:t>”</w:t>
+      </w:r>
+      <w:r>
+        <w:t xml:space="preserve"> indicates a logical shift left operation, so we are testing for a 32-bit logical shift left. Because the values are 32-bit, the first half of the 64-bit output should all have the same bit value from word extension. In test case 249, the number of bits shifted is 56, which is larger than 32 bits. Thus, our logic for swapping the halves described in Section 3.2 comes into play. In test case 512, the same situation occurs. If we were to simply shift left by 63 bits, and then perform extension, we will be left with a </w:t>
+      </w:r>
+      <w:proofErr w:type="gramStart"/>
+      <w:r>
+        <w:t>zero value</w:t>
+      </w:r>
+      <w:proofErr w:type="gramEnd"/>
+      <w:r>
+        <w:t xml:space="preserve"> result. However, because we performed the swap, our </w:t>
+      </w:r>
+      <w:proofErr w:type="gramStart"/>
+      <w:r>
+        <w:t>final result</w:t>
+      </w:r>
+      <w:proofErr w:type="gramEnd"/>
+      <w:r>
+        <w:t xml:space="preserve"> still retains useful information.</w:t>
+      </w:r>
+    </w:p>
+    <w:p>
+      <w:pPr>
+        <w:keepNext/>
+      </w:pPr>
+      <w:r>
+        <w:rPr>
+          <w:noProof/>
+        </w:rPr>
+        <w:drawing>
+          <wp:inline distT="0" distB="0" distL="0" distR="0" wp14:anchorId="7AEB887B" wp14:editId="530B681E">
+            <wp:extent cx="5720080" cy="2583815"/>
+            <wp:effectExtent l="0" t="0" r="0" b="6985"/>
+            <wp:docPr id="28" name="Picture 28"/>
+            <wp:cNvGraphicFramePr>
+              <a:graphicFrameLocks xmlns:a="http://schemas.openxmlformats.org/drawingml/2006/main" noChangeAspect="1"/>
+            </wp:cNvGraphicFramePr>
+            <a:graphic xmlns:a="http://schemas.openxmlformats.org/drawingml/2006/main">
+              <a:graphicData uri="http://schemas.openxmlformats.org/drawingml/2006/picture">
+                <pic:pic xmlns:pic="http://schemas.openxmlformats.org/drawingml/2006/picture">
+                  <pic:nvPicPr>
+                    <pic:cNvPr id="0" name="Picture 27"/>
+                    <pic:cNvPicPr>
+                      <a:picLocks noChangeAspect="1" noChangeArrowheads="1"/>
+                    </pic:cNvPicPr>
+                  </pic:nvPicPr>
+                  <pic:blipFill>
+                    <a:blip r:embed="rId17" cstate="print">
+                      <a:extLst>
+                        <a:ext uri="{28A0092B-C50C-407E-A947-70E740481C1C}">
+                          <a14:useLocalDpi xmlns:a14="http://schemas.microsoft.com/office/drawing/2010/main" val="0"/>
+                        </a:ext>
+                      </a:extLst>
+                    </a:blip>
+                    <a:srcRect/>
+                    <a:stretch>
+                      <a:fillRect/>
+                    </a:stretch>
+                  </pic:blipFill>
+                  <pic:spPr bwMode="auto">
+                    <a:xfrm>
+                      <a:off x="0" y="0"/>
+                      <a:ext cx="5720080" cy="2583815"/>
+                    </a:xfrm>
+                    <a:prstGeom prst="rect">
+                      <a:avLst/>
+                    </a:prstGeom>
+                    <a:noFill/>
+                    <a:ln>
+                      <a:noFill/>
+                    </a:ln>
+                  </pic:spPr>
+                </pic:pic>
+              </a:graphicData>
+            </a:graphic>
+          </wp:inline>
+        </w:drawing>
+      </w:r>
+    </w:p>
+    <w:p>
+      <w:pPr>
+        <w:pStyle w:val="Caption"/>
+        <w:jc w:val="center"/>
+      </w:pPr>
+      <w:r>
+        <w:t xml:space="preserve">Figure </w:t>
+      </w:r>
+      <w:r>
+        <w:fldChar w:fldCharType="begin"/>
+      </w:r>
+      <w:r>
+        <w:instrText xml:space="preserve"> SEQ Figure \* ARABIC </w:instrText>
+      </w:r>
+      <w:r>
+        <w:fldChar w:fldCharType="separate"/>
+      </w:r>
+      <w:r>
+        <w:rPr>
+          <w:noProof/>
+        </w:rPr>
+        <w:t>9</w:t>
+      </w:r>
+      <w:r>
+        <w:fldChar w:fldCharType="end"/>
+      </w:r>
+      <w:r>
+        <w:t>: Functional Simulation of SRL32_1</w:t>
+      </w:r>
+    </w:p>
+    <w:p>
+      <w:pPr>
+        <w:keepNext/>
+        <w:jc w:val="center"/>
+      </w:pPr>
+      <w:r>
+        <w:rPr>
+          <w:noProof/>
+        </w:rPr>
+        <w:lastRenderedPageBreak/>
+        <w:drawing>
+          <wp:inline distT="0" distB="0" distL="0" distR="0" wp14:anchorId="3CAD8C7C" wp14:editId="0833A966">
+            <wp:extent cx="5720080" cy="2637155"/>
+            <wp:effectExtent l="0" t="0" r="0" b="0"/>
+            <wp:docPr id="29" name="Picture 29"/>
+            <wp:cNvGraphicFramePr>
+              <a:graphicFrameLocks xmlns:a="http://schemas.openxmlformats.org/drawingml/2006/main" noChangeAspect="1"/>
+            </wp:cNvGraphicFramePr>
+            <a:graphic xmlns:a="http://schemas.openxmlformats.org/drawingml/2006/main">
+              <a:graphicData uri="http://schemas.openxmlformats.org/drawingml/2006/picture">
+                <pic:pic xmlns:pic="http://schemas.openxmlformats.org/drawingml/2006/picture">
+                  <pic:nvPicPr>
+                    <pic:cNvPr id="0" name="Picture 28"/>
+                    <pic:cNvPicPr>
+                      <a:picLocks noChangeAspect="1" noChangeArrowheads="1"/>
+                    </pic:cNvPicPr>
+                  </pic:nvPicPr>
+                  <pic:blipFill>
+                    <a:blip r:embed="rId18" cstate="print">
+                      <a:extLst>
+                        <a:ext uri="{28A0092B-C50C-407E-A947-70E740481C1C}">
+                          <a14:useLocalDpi xmlns:a14="http://schemas.microsoft.com/office/drawing/2010/main" val="0"/>
+                        </a:ext>
+                      </a:extLst>
+                    </a:blip>
+                    <a:srcRect/>
+                    <a:stretch>
+                      <a:fillRect/>
+                    </a:stretch>
+                  </pic:blipFill>
+                  <pic:spPr bwMode="auto">
+                    <a:xfrm>
+                      <a:off x="0" y="0"/>
+                      <a:ext cx="5720080" cy="2637155"/>
+                    </a:xfrm>
+                    <a:prstGeom prst="rect">
+                      <a:avLst/>
+                    </a:prstGeom>
+                    <a:noFill/>
+                    <a:ln>
+                      <a:noFill/>
+                    </a:ln>
+                  </pic:spPr>
+                </pic:pic>
+              </a:graphicData>
+            </a:graphic>
+          </wp:inline>
+        </w:drawing>
+      </w:r>
+    </w:p>
+    <w:p>
+      <w:pPr>
+        <w:pStyle w:val="Caption"/>
+        <w:jc w:val="center"/>
+      </w:pPr>
+      <w:r>
+        <w:t xml:space="preserve">Figure </w:t>
+      </w:r>
+      <w:r>
+        <w:fldChar w:fldCharType="begin"/>
+      </w:r>
+      <w:r>
+        <w:instrText xml:space="preserve"> SEQ Figure \* ARABIC </w:instrText>
+      </w:r>
+      <w:r>
+        <w:fldChar w:fldCharType="separate"/>
+      </w:r>
+      <w:r>
+        <w:rPr>
+          <w:noProof/>
+        </w:rPr>
+        <w:t>10</w:t>
+      </w:r>
+      <w:r>
+        <w:fldChar w:fldCharType="end"/>
+      </w:r>
+      <w:r>
+        <w:t>: Functional Simulation of SRL32_2</w:t>
+      </w:r>
+    </w:p>
+    <w:p>
+      <w:r>
+        <w:t xml:space="preserve">This set of test vectors tests for a logical shift right on 32-bit values, signified by </w:t>
+      </w:r>
+      <w:r>
+        <w:t>“</w:t>
+      </w:r>
+      <w:proofErr w:type="spellStart"/>
+      <w:r>
+        <w:t>ShiftFN</w:t>
+      </w:r>
+      <w:proofErr w:type="spellEnd"/>
+      <w:r>
+        <w:t>”</w:t>
+      </w:r>
+      <w:r>
+        <w:t xml:space="preserve"> being </w:t>
+      </w:r>
+      <w:r>
+        <w:t>“</w:t>
+      </w:r>
+      <w:r>
+        <w:t>10</w:t>
+      </w:r>
+      <w:r>
+        <w:t>”</w:t>
+      </w:r>
+      <w:r>
+        <w:t xml:space="preserve"> (SRL) and </w:t>
+      </w:r>
+      <w:r>
+        <w:t>“</w:t>
+      </w:r>
+      <w:proofErr w:type="spellStart"/>
+      <w:r>
+        <w:t>ExtWord</w:t>
+      </w:r>
+      <w:proofErr w:type="spellEnd"/>
+      <w:r>
+        <w:t>”</w:t>
+      </w:r>
+      <w:r>
+        <w:t xml:space="preserve"> being </w:t>
+      </w:r>
+      <w:r>
+        <w:t>“</w:t>
+      </w:r>
+      <w:r>
+        <w:t>1</w:t>
+      </w:r>
+      <w:r>
+        <w:t>”</w:t>
+      </w:r>
+      <w:r>
+        <w:t xml:space="preserve"> (32-bit). In the case of right-shifting 32-bit values, we always swap the two halves, as described in Section 3.2. This is so that we hold on to the shifted </w:t>
+      </w:r>
+      <w:proofErr w:type="gramStart"/>
+      <w:r>
+        <w:t>bits, just in case</w:t>
+      </w:r>
+      <w:proofErr w:type="gramEnd"/>
+      <w:r>
+        <w:t xml:space="preserve"> another swap is required. This time, however, we only swap the halves again if the number of shifted bits is less than 32 bits. Our </w:t>
+      </w:r>
+      <w:proofErr w:type="gramStart"/>
+      <w:r>
+        <w:t>ultimate goal</w:t>
+      </w:r>
+      <w:proofErr w:type="gramEnd"/>
+      <w:r>
+        <w:t xml:space="preserve"> here is to keep the useful information in the less significant half, and then perform sign extension.</w:t>
+      </w:r>
+    </w:p>
     <w:p/>
     <w:p>
-      <w:r>
-        <w:t>&lt;&lt; waveFSU_SLL32_1_annotated.PNG &gt;&gt;</w:t>
-      </w:r>
-    </w:p>
-    <w:p>
-      <w:r>
-        <w:t>&lt;&lt; waveFSU_SLL32_2_annotated.PNG &gt;&gt;</w:t>
+      <w:pPr>
+        <w:keepNext/>
+      </w:pPr>
+      <w:r>
+        <w:rPr>
+          <w:noProof/>
+        </w:rPr>
+        <w:drawing>
+          <wp:inline distT="0" distB="0" distL="0" distR="0" wp14:anchorId="590C0C36" wp14:editId="62842644">
+            <wp:extent cx="5898814" cy="2658140"/>
+            <wp:effectExtent l="0" t="0" r="6985" b="8890"/>
+            <wp:docPr id="20" name="Picture 20"/>
+            <wp:cNvGraphicFramePr>
+              <a:graphicFrameLocks xmlns:a="http://schemas.openxmlformats.org/drawingml/2006/main" noChangeAspect="1"/>
+            </wp:cNvGraphicFramePr>
+            <a:graphic xmlns:a="http://schemas.openxmlformats.org/drawingml/2006/main">
+              <a:graphicData uri="http://schemas.openxmlformats.org/drawingml/2006/picture">
+                <pic:pic xmlns:pic="http://schemas.openxmlformats.org/drawingml/2006/picture">
+                  <pic:nvPicPr>
+                    <pic:cNvPr id="0" name="Picture 19"/>
+                    <pic:cNvPicPr>
+                      <a:picLocks noChangeAspect="1" noChangeArrowheads="1"/>
+                    </pic:cNvPicPr>
+                  </pic:nvPicPr>
+                  <pic:blipFill>
+                    <a:blip r:embed="rId19" cstate="print">
+                      <a:extLst>
+                        <a:ext uri="{28A0092B-C50C-407E-A947-70E740481C1C}">
+                          <a14:useLocalDpi xmlns:a14="http://schemas.microsoft.com/office/drawing/2010/main" val="0"/>
+                        </a:ext>
+                      </a:extLst>
+                    </a:blip>
+                    <a:srcRect/>
+                    <a:stretch>
+                      <a:fillRect/>
+                    </a:stretch>
+                  </pic:blipFill>
+                  <pic:spPr bwMode="auto">
+                    <a:xfrm>
+                      <a:off x="0" y="0"/>
+                      <a:ext cx="5900702" cy="2658991"/>
+                    </a:xfrm>
+                    <a:prstGeom prst="rect">
+                      <a:avLst/>
+                    </a:prstGeom>
+                    <a:noFill/>
+                    <a:ln>
+                      <a:noFill/>
+                    </a:ln>
+                  </pic:spPr>
+                </pic:pic>
+              </a:graphicData>
+            </a:graphic>
+          </wp:inline>
+        </w:drawing>
+      </w:r>
+    </w:p>
+    <w:p>
+      <w:pPr>
+        <w:pStyle w:val="Caption"/>
+        <w:jc w:val="center"/>
+      </w:pPr>
+      <w:r>
+        <w:t xml:space="preserve">Figure </w:t>
+      </w:r>
+      <w:r>
+        <w:fldChar w:fldCharType="begin"/>
+      </w:r>
+      <w:r>
+        <w:instrText xml:space="preserve"> SEQ Figure \* ARABIC </w:instrText>
+      </w:r>
+      <w:r>
+        <w:fldChar w:fldCharType="separate"/>
+      </w:r>
+      <w:r>
+        <w:rPr>
+          <w:noProof/>
+        </w:rPr>
+        <w:t>11</w:t>
+      </w:r>
+      <w:r>
+        <w:fldChar w:fldCharType="end"/>
+      </w:r>
+      <w:r>
+        <w:t>: Functional Simulation of SRA32_1</w:t>
+      </w:r>
+    </w:p>
+    <w:p>
+      <w:pPr>
+        <w:keepNext/>
+      </w:pPr>
+      <w:r>
+        <w:rPr>
+          <w:noProof/>
+        </w:rPr>
+        <w:lastRenderedPageBreak/>
+        <w:drawing>
+          <wp:inline distT="0" distB="0" distL="0" distR="0" wp14:anchorId="6BFC12EE" wp14:editId="03BCF62A">
+            <wp:extent cx="5911702" cy="2719173"/>
+            <wp:effectExtent l="0" t="0" r="0" b="5080"/>
+            <wp:docPr id="21" name="Picture 21"/>
+            <wp:cNvGraphicFramePr>
+              <a:graphicFrameLocks xmlns:a="http://schemas.openxmlformats.org/drawingml/2006/main" noChangeAspect="1"/>
+            </wp:cNvGraphicFramePr>
+            <a:graphic xmlns:a="http://schemas.openxmlformats.org/drawingml/2006/main">
+              <a:graphicData uri="http://schemas.openxmlformats.org/drawingml/2006/picture">
+                <pic:pic xmlns:pic="http://schemas.openxmlformats.org/drawingml/2006/picture">
+                  <pic:nvPicPr>
+                    <pic:cNvPr id="0" name="Picture 20"/>
+                    <pic:cNvPicPr>
+                      <a:picLocks noChangeAspect="1" noChangeArrowheads="1"/>
+                    </pic:cNvPicPr>
+                  </pic:nvPicPr>
+                  <pic:blipFill>
+                    <a:blip r:embed="rId20" cstate="print">
+                      <a:extLst>
+                        <a:ext uri="{28A0092B-C50C-407E-A947-70E740481C1C}">
+                          <a14:useLocalDpi xmlns:a14="http://schemas.microsoft.com/office/drawing/2010/main" val="0"/>
+                        </a:ext>
+                      </a:extLst>
+                    </a:blip>
+                    <a:srcRect/>
+                    <a:stretch>
+                      <a:fillRect/>
+                    </a:stretch>
+                  </pic:blipFill>
+                  <pic:spPr bwMode="auto">
+                    <a:xfrm>
+                      <a:off x="0" y="0"/>
+                      <a:ext cx="5918139" cy="2722134"/>
+                    </a:xfrm>
+                    <a:prstGeom prst="rect">
+                      <a:avLst/>
+                    </a:prstGeom>
+                    <a:noFill/>
+                    <a:ln>
+                      <a:noFill/>
+                    </a:ln>
+                  </pic:spPr>
+                </pic:pic>
+              </a:graphicData>
+            </a:graphic>
+          </wp:inline>
+        </w:drawing>
+      </w:r>
+    </w:p>
+    <w:p>
+      <w:pPr>
+        <w:pStyle w:val="Caption"/>
+        <w:jc w:val="center"/>
+      </w:pPr>
+      <w:r>
+        <w:t xml:space="preserve">Figure </w:t>
+      </w:r>
+      <w:r>
+        <w:fldChar w:fldCharType="begin"/>
+      </w:r>
+      <w:r>
+        <w:instrText xml:space="preserve"> SEQ Figure \* ARABIC </w:instrText>
+      </w:r>
+      <w:r>
+        <w:fldChar w:fldCharType="separate"/>
+      </w:r>
+      <w:r>
+        <w:rPr>
+          <w:noProof/>
+        </w:rPr>
+        <w:t>12</w:t>
+      </w:r>
+      <w:r>
+        <w:fldChar w:fldCharType="end"/>
+      </w:r>
+      <w:r>
+        <w:t>: Functional Simulation of SRA32_2</w:t>
+      </w:r>
+    </w:p>
+    <w:p>
+      <w:r>
+        <w:t xml:space="preserve">This final set of test vectors tests for an arithmetic shift right on 32-bit values, indicated by </w:t>
+      </w:r>
+      <w:r>
+        <w:t>“</w:t>
+      </w:r>
+      <w:proofErr w:type="spellStart"/>
+      <w:r>
+        <w:t>ShiftFN</w:t>
+      </w:r>
+      <w:proofErr w:type="spellEnd"/>
+      <w:r>
+        <w:t>”</w:t>
+      </w:r>
+      <w:r>
+        <w:t xml:space="preserve"> being </w:t>
+      </w:r>
+      <w:r>
+        <w:t>“</w:t>
+      </w:r>
+      <w:r>
+        <w:t>11</w:t>
+      </w:r>
+      <w:r>
+        <w:t>”</w:t>
+      </w:r>
+      <w:r>
+        <w:t xml:space="preserve"> (SRA) and </w:t>
+      </w:r>
+      <w:r>
+        <w:t>“</w:t>
+      </w:r>
+      <w:proofErr w:type="spellStart"/>
+      <w:r>
+        <w:t>ExtWord</w:t>
+      </w:r>
+      <w:proofErr w:type="spellEnd"/>
+      <w:r>
+        <w:t>”</w:t>
+      </w:r>
+      <w:r>
+        <w:t xml:space="preserve"> being </w:t>
+      </w:r>
+      <w:r>
+        <w:t>“</w:t>
+      </w:r>
+      <w:r>
+        <w:t>1</w:t>
+      </w:r>
+      <w:r>
+        <w:t>”</w:t>
+      </w:r>
+      <w:r>
+        <w:t xml:space="preserve"> (32-bit). The figures once again demonstrate that the bit extraction from B is working as intended. The same logic from the previous test vector applies here, in that the swap always occurs due to it being a 32-bit right shift operation. However, since this is an arithmetic shift, the shifted bits are replaced with the sign bit instead.</w:t>
+      </w:r>
+    </w:p>
+    <w:p>
+      <w:pPr>
+        <w:pStyle w:val="Heading2"/>
+      </w:pPr>
+      <w:r>
+        <w:t>Synthesis</w:t>
+      </w:r>
+    </w:p>
+    <w:p>
+      <w:r>
+        <w:t xml:space="preserve">The </w:t>
+      </w:r>
+      <w:proofErr w:type="spellStart"/>
+      <w:r>
+        <w:t>ShiftUnit</w:t>
+      </w:r>
+      <w:proofErr w:type="spellEnd"/>
+      <w:r>
+        <w:t xml:space="preserve"> circuit is synthesized in Quartus Prime, and the netlist viewers were used for visualization. The resulting figures were obtained, zoomed in on various parts of the Shift Unit circuit:</w:t>
       </w:r>
     </w:p>
     <w:p/>
     <w:p>
       <w:r>
-        <w:t xml:space="preserve">The next three set of test vectors will be testing shift operations on 32-bit values, as signified by </w:t>
+        <w:br w:type="page"/>
+      </w:r>
+    </w:p>
+    <w:p/>
+    <w:p>
+      <w:pPr>
+        <w:keepNext/>
+        <w:ind w:left="-1418"/>
+      </w:pPr>
+      <w:r>
+        <w:rPr>
+          <w:noProof/>
+        </w:rPr>
+        <w:drawing>
+          <wp:inline distT="0" distB="0" distL="0" distR="0" wp14:anchorId="715F3EB6" wp14:editId="42E174E1">
+            <wp:extent cx="7663141" cy="3646968"/>
+            <wp:effectExtent l="0" t="0" r="0" b="0"/>
+            <wp:docPr id="16" name="Picture 16"/>
+            <wp:cNvGraphicFramePr>
+              <a:graphicFrameLocks xmlns:a="http://schemas.openxmlformats.org/drawingml/2006/main" noChangeAspect="1"/>
+            </wp:cNvGraphicFramePr>
+            <a:graphic xmlns:a="http://schemas.openxmlformats.org/drawingml/2006/main">
+              <a:graphicData uri="http://schemas.openxmlformats.org/drawingml/2006/picture">
+                <pic:pic xmlns:pic="http://schemas.openxmlformats.org/drawingml/2006/picture">
+                  <pic:nvPicPr>
+                    <pic:cNvPr id="0" name="Picture 15"/>
+                    <pic:cNvPicPr>
+                      <a:picLocks noChangeAspect="1" noChangeArrowheads="1"/>
+                    </pic:cNvPicPr>
+                  </pic:nvPicPr>
+                  <pic:blipFill>
+                    <a:blip r:embed="rId21" cstate="print">
+                      <a:extLst>
+                        <a:ext uri="{28A0092B-C50C-407E-A947-70E740481C1C}">
+                          <a14:useLocalDpi xmlns:a14="http://schemas.microsoft.com/office/drawing/2010/main" val="0"/>
+                        </a:ext>
+                      </a:extLst>
+                    </a:blip>
+                    <a:srcRect/>
+                    <a:stretch>
+                      <a:fillRect/>
+                    </a:stretch>
+                  </pic:blipFill>
+                  <pic:spPr bwMode="auto">
+                    <a:xfrm>
+                      <a:off x="0" y="0"/>
+                      <a:ext cx="7689152" cy="3659347"/>
+                    </a:xfrm>
+                    <a:prstGeom prst="rect">
+                      <a:avLst/>
+                    </a:prstGeom>
+                    <a:noFill/>
+                    <a:ln>
+                      <a:noFill/>
+                    </a:ln>
+                  </pic:spPr>
+                </pic:pic>
+              </a:graphicData>
+            </a:graphic>
+          </wp:inline>
+        </w:drawing>
+      </w:r>
+    </w:p>
+    <w:p>
+      <w:pPr>
+        <w:pStyle w:val="Caption"/>
+        <w:jc w:val="center"/>
+      </w:pPr>
+      <w:r>
+        <w:t xml:space="preserve">Figure </w:t>
+      </w:r>
+      <w:r>
+        <w:fldChar w:fldCharType="begin"/>
+      </w:r>
+      <w:r>
+        <w:instrText xml:space="preserve"> SEQ Figure \* ARABIC </w:instrText>
+      </w:r>
+      <w:r>
+        <w:fldChar w:fldCharType="separate"/>
+      </w:r>
+      <w:r>
+        <w:rPr>
+          <w:noProof/>
+        </w:rPr>
+        <w:t>13</w:t>
+      </w:r>
+      <w:r>
+        <w:fldChar w:fldCharType="end"/>
+      </w:r>
+      <w:r>
+        <w:t xml:space="preserve">: </w:t>
+      </w:r>
+      <w:proofErr w:type="spellStart"/>
+      <w:r>
+        <w:t>ShiftUnit</w:t>
+      </w:r>
+      <w:proofErr w:type="spellEnd"/>
+      <w:r>
+        <w:t xml:space="preserve"> RTL 1_1</w:t>
+      </w:r>
+    </w:p>
+    <w:p>
+      <w:pPr>
+        <w:keepNext/>
+        <w:ind w:left="-1418"/>
+      </w:pPr>
+      <w:r>
+        <w:rPr>
+          <w:noProof/>
+        </w:rPr>
+        <w:drawing>
+          <wp:inline distT="0" distB="0" distL="0" distR="0" wp14:anchorId="2F76AF3D" wp14:editId="485B5821">
+            <wp:extent cx="7492337" cy="3732028"/>
+            <wp:effectExtent l="0" t="0" r="0" b="1905"/>
+            <wp:docPr id="17" name="Picture 17"/>
+            <wp:cNvGraphicFramePr>
+              <a:graphicFrameLocks xmlns:a="http://schemas.openxmlformats.org/drawingml/2006/main" noChangeAspect="1"/>
+            </wp:cNvGraphicFramePr>
+            <a:graphic xmlns:a="http://schemas.openxmlformats.org/drawingml/2006/main">
+              <a:graphicData uri="http://schemas.openxmlformats.org/drawingml/2006/picture">
+                <pic:pic xmlns:pic="http://schemas.openxmlformats.org/drawingml/2006/picture">
+                  <pic:nvPicPr>
+                    <pic:cNvPr id="0" name="Picture 16"/>
+                    <pic:cNvPicPr>
+                      <a:picLocks noChangeAspect="1" noChangeArrowheads="1"/>
+                    </pic:cNvPicPr>
+                  </pic:nvPicPr>
+                  <pic:blipFill>
+                    <a:blip r:embed="rId22" cstate="print">
+                      <a:extLst>
+                        <a:ext uri="{28A0092B-C50C-407E-A947-70E740481C1C}">
+                          <a14:useLocalDpi xmlns:a14="http://schemas.microsoft.com/office/drawing/2010/main" val="0"/>
+                        </a:ext>
+                      </a:extLst>
+                    </a:blip>
+                    <a:srcRect/>
+                    <a:stretch>
+                      <a:fillRect/>
+                    </a:stretch>
+                  </pic:blipFill>
+                  <pic:spPr bwMode="auto">
+                    <a:xfrm>
+                      <a:off x="0" y="0"/>
+                      <a:ext cx="7520874" cy="3746243"/>
+                    </a:xfrm>
+                    <a:prstGeom prst="rect">
+                      <a:avLst/>
+                    </a:prstGeom>
+                    <a:noFill/>
+                    <a:ln>
+                      <a:noFill/>
+                    </a:ln>
+                  </pic:spPr>
+                </pic:pic>
+              </a:graphicData>
+            </a:graphic>
+          </wp:inline>
+        </w:drawing>
+      </w:r>
+    </w:p>
+    <w:p>
+      <w:pPr>
+        <w:pStyle w:val="Caption"/>
+        <w:jc w:val="center"/>
+      </w:pPr>
+      <w:r>
+        <w:t xml:space="preserve">Figure </w:t>
+      </w:r>
+      <w:r>
+        <w:fldChar w:fldCharType="begin"/>
+      </w:r>
+      <w:r>
+        <w:instrText xml:space="preserve"> SEQ Figure \* ARABIC </w:instrText>
+      </w:r>
+      <w:r>
+        <w:fldChar w:fldCharType="separate"/>
+      </w:r>
+      <w:r>
+        <w:rPr>
+          <w:noProof/>
+        </w:rPr>
+        <w:t>14</w:t>
+      </w:r>
+      <w:r>
+        <w:fldChar w:fldCharType="end"/>
+      </w:r>
+      <w:r>
+        <w:t xml:space="preserve">: </w:t>
+      </w:r>
+      <w:proofErr w:type="spellStart"/>
+      <w:r>
+        <w:t>ShiftUnit</w:t>
+      </w:r>
+      <w:proofErr w:type="spellEnd"/>
+      <w:r>
+        <w:t xml:space="preserve"> RTL 2_2</w:t>
+      </w:r>
+    </w:p>
+    <w:p/>
+    <w:p>
+      <w:pPr>
+        <w:keepNext/>
+        <w:ind w:left="-1418"/>
+      </w:pPr>
+      <w:r>
+        <w:rPr>
+          <w:noProof/>
+        </w:rPr>
+        <w:lastRenderedPageBreak/>
+        <w:drawing>
+          <wp:inline distT="0" distB="0" distL="0" distR="0" wp14:anchorId="4031382C" wp14:editId="697685B7">
+            <wp:extent cx="7540568" cy="3742660"/>
+            <wp:effectExtent l="0" t="0" r="3810" b="0"/>
+            <wp:docPr id="18" name="Picture 18"/>
+            <wp:cNvGraphicFramePr>
+              <a:graphicFrameLocks xmlns:a="http://schemas.openxmlformats.org/drawingml/2006/main" noChangeAspect="1"/>
+            </wp:cNvGraphicFramePr>
+            <a:graphic xmlns:a="http://schemas.openxmlformats.org/drawingml/2006/main">
+              <a:graphicData uri="http://schemas.openxmlformats.org/drawingml/2006/picture">
+                <pic:pic xmlns:pic="http://schemas.openxmlformats.org/drawingml/2006/picture">
+                  <pic:nvPicPr>
+                    <pic:cNvPr id="0" name="Picture 17"/>
+                    <pic:cNvPicPr>
+                      <a:picLocks noChangeAspect="1" noChangeArrowheads="1"/>
+                    </pic:cNvPicPr>
+                  </pic:nvPicPr>
+                  <pic:blipFill>
+                    <a:blip r:embed="rId23" cstate="print">
+                      <a:extLst>
+                        <a:ext uri="{28A0092B-C50C-407E-A947-70E740481C1C}">
+                          <a14:useLocalDpi xmlns:a14="http://schemas.microsoft.com/office/drawing/2010/main" val="0"/>
+                        </a:ext>
+                      </a:extLst>
+                    </a:blip>
+                    <a:srcRect/>
+                    <a:stretch>
+                      <a:fillRect/>
+                    </a:stretch>
+                  </pic:blipFill>
+                  <pic:spPr bwMode="auto">
+                    <a:xfrm>
+                      <a:off x="0" y="0"/>
+                      <a:ext cx="7557108" cy="3750869"/>
+                    </a:xfrm>
+                    <a:prstGeom prst="rect">
+                      <a:avLst/>
+                    </a:prstGeom>
+                    <a:noFill/>
+                    <a:ln>
+                      <a:noFill/>
+                    </a:ln>
+                  </pic:spPr>
+                </pic:pic>
+              </a:graphicData>
+            </a:graphic>
+          </wp:inline>
+        </w:drawing>
+      </w:r>
+    </w:p>
+    <w:p>
+      <w:pPr>
+        <w:pStyle w:val="Caption"/>
+      </w:pPr>
+      <w:r>
+        <w:t xml:space="preserve">Figure </w:t>
+      </w:r>
+      <w:r>
+        <w:fldChar w:fldCharType="begin"/>
+      </w:r>
+      <w:r>
+        <w:instrText xml:space="preserve"> SEQ Figure \* ARABIC </w:instrText>
+      </w:r>
+      <w:r>
+        <w:fldChar w:fldCharType="separate"/>
+      </w:r>
+      <w:r>
+        <w:rPr>
+          <w:noProof/>
+        </w:rPr>
+        <w:t>15</w:t>
+      </w:r>
+      <w:r>
+        <w:fldChar w:fldCharType="end"/>
+      </w:r>
+      <w:r>
+        <w:t xml:space="preserve">: </w:t>
+      </w:r>
+      <w:proofErr w:type="spellStart"/>
+      <w:r>
+        <w:t>ShiftUnit</w:t>
+      </w:r>
+      <w:proofErr w:type="spellEnd"/>
+      <w:r>
+        <w:t xml:space="preserve"> RTL 2_3</w:t>
+      </w:r>
+    </w:p>
+    <w:p>
+      <w:pPr>
+        <w:keepNext/>
+        <w:ind w:left="-1418"/>
+      </w:pPr>
+      <w:r>
+        <w:rPr>
+          <w:noProof/>
+        </w:rPr>
+        <w:drawing>
+          <wp:inline distT="0" distB="0" distL="0" distR="0" wp14:anchorId="32BD4C7F" wp14:editId="33E782CB">
+            <wp:extent cx="7527852" cy="3763926"/>
+            <wp:effectExtent l="0" t="0" r="0" b="8255"/>
+            <wp:docPr id="19" name="Picture 19"/>
+            <wp:cNvGraphicFramePr>
+              <a:graphicFrameLocks xmlns:a="http://schemas.openxmlformats.org/drawingml/2006/main" noChangeAspect="1"/>
+            </wp:cNvGraphicFramePr>
+            <a:graphic xmlns:a="http://schemas.openxmlformats.org/drawingml/2006/main">
+              <a:graphicData uri="http://schemas.openxmlformats.org/drawingml/2006/picture">
+                <pic:pic xmlns:pic="http://schemas.openxmlformats.org/drawingml/2006/picture">
+                  <pic:nvPicPr>
+                    <pic:cNvPr id="0" name="Picture 18"/>
+                    <pic:cNvPicPr>
+                      <a:picLocks noChangeAspect="1" noChangeArrowheads="1"/>
+                    </pic:cNvPicPr>
+                  </pic:nvPicPr>
+                  <pic:blipFill>
+                    <a:blip r:embed="rId24" cstate="print">
+                      <a:extLst>
+                        <a:ext uri="{28A0092B-C50C-407E-A947-70E740481C1C}">
+                          <a14:useLocalDpi xmlns:a14="http://schemas.microsoft.com/office/drawing/2010/main" val="0"/>
+                        </a:ext>
+                      </a:extLst>
+                    </a:blip>
+                    <a:srcRect/>
+                    <a:stretch>
+                      <a:fillRect/>
+                    </a:stretch>
+                  </pic:blipFill>
+                  <pic:spPr bwMode="auto">
+                    <a:xfrm>
+                      <a:off x="0" y="0"/>
+                      <a:ext cx="7541663" cy="3770832"/>
+                    </a:xfrm>
+                    <a:prstGeom prst="rect">
+                      <a:avLst/>
+                    </a:prstGeom>
+                    <a:noFill/>
+                    <a:ln>
+                      <a:noFill/>
+                    </a:ln>
+                  </pic:spPr>
+                </pic:pic>
+              </a:graphicData>
+            </a:graphic>
+          </wp:inline>
+        </w:drawing>
+      </w:r>
+    </w:p>
+    <w:p>
+      <w:pPr>
+        <w:pStyle w:val="Caption"/>
+      </w:pPr>
+      <w:r>
+        <w:t xml:space="preserve">Figure </w:t>
+      </w:r>
+      <w:r>
+        <w:fldChar w:fldCharType="begin"/>
+      </w:r>
+      <w:r>
+        <w:instrText xml:space="preserve"> SEQ Figure \* ARABIC </w:instrText>
+      </w:r>
+      <w:r>
+        <w:fldChar w:fldCharType="separate"/>
+      </w:r>
+      <w:r>
+        <w:rPr>
+          <w:noProof/>
+        </w:rPr>
+        <w:t>16</w:t>
+      </w:r>
+      <w:r>
+        <w:fldChar w:fldCharType="end"/>
+      </w:r>
+      <w:r>
+        <w:t xml:space="preserve">: </w:t>
+      </w:r>
+      <w:proofErr w:type="spellStart"/>
+      <w:r>
+        <w:t>ShiftUnit</w:t>
+      </w:r>
+      <w:proofErr w:type="spellEnd"/>
+      <w:r>
+        <w:t xml:space="preserve"> RTL 3_1</w:t>
+      </w:r>
+      <w:r>
+        <w:br w:type="page"/>
+      </w:r>
+    </w:p>
+    <w:p>
+      <w:r>
+        <w:lastRenderedPageBreak/>
+        <w:t xml:space="preserve">The figures above show the </w:t>
+      </w:r>
+      <w:proofErr w:type="gramStart"/>
+      <w:r>
+        <w:t>close up</w:t>
+      </w:r>
+      <w:proofErr w:type="gramEnd"/>
+      <w:r>
+        <w:t xml:space="preserve"> implementation of Shift Left Logical for 64 bit signals in RTL </w:t>
+      </w:r>
+      <w:proofErr w:type="spellStart"/>
+      <w:r>
+        <w:t>View.The</w:t>
+      </w:r>
+      <w:proofErr w:type="spellEnd"/>
+      <w:r>
+        <w:t xml:space="preserve"> values are first fed through each barrel shifter (represented in green) to obtain the respective shifted results. Each MUX then selects the appropriate result to be fed into the next MUX. These selections are determined by the control signals </w:t>
+      </w:r>
+      <w:proofErr w:type="spellStart"/>
+      <w:r>
+        <w:t>ShiftFN</w:t>
+      </w:r>
+      <w:proofErr w:type="spellEnd"/>
+      <w:r>
+        <w:t xml:space="preserve"> and </w:t>
       </w:r>
       <w:proofErr w:type="spellStart"/>
       <w:r>
@@ -5688,524 +6850,1276 @@
       </w:r>
       <w:proofErr w:type="spellEnd"/>
       <w:r>
-        <w:t xml:space="preserve"> being </w:t>
+        <w:t xml:space="preserve">, as well as </w:t>
+      </w:r>
+      <w:proofErr w:type="gramStart"/>
+      <w:r>
+        <w:t>whether or not</w:t>
+      </w:r>
+      <w:proofErr w:type="gramEnd"/>
+      <w:r>
+        <w:t xml:space="preserve"> the words have to be swapped. The resulting circuit has 4 levels of propagation delay, as represented in figure ####. We can also see all the input signals A, B, C, </w:t>
+      </w:r>
+      <w:proofErr w:type="spellStart"/>
+      <w:r>
+        <w:t>ShiftFN</w:t>
+      </w:r>
+      <w:proofErr w:type="spellEnd"/>
+      <w:r>
+        <w:t xml:space="preserve">, and </w:t>
+      </w:r>
+      <w:proofErr w:type="spellStart"/>
+      <w:r>
+        <w:t>ExtWord</w:t>
+      </w:r>
+      <w:proofErr w:type="spellEnd"/>
+      <w:r>
+        <w:t xml:space="preserve"> that feeds into their respective </w:t>
+      </w:r>
+      <w:proofErr w:type="spellStart"/>
+      <w:r>
+        <w:t>MUXes</w:t>
+      </w:r>
+      <w:proofErr w:type="spellEnd"/>
+      <w:r>
+        <w:t xml:space="preserve">. The </w:t>
+      </w:r>
+      <w:proofErr w:type="spellStart"/>
+      <w:r>
+        <w:t>bitshift</w:t>
+      </w:r>
+      <w:proofErr w:type="spellEnd"/>
+      <w:r>
+        <w:t xml:space="preserve"> intermediate flag is also signified in </w:t>
+      </w:r>
+      <w:proofErr w:type="spellStart"/>
+      <w:r>
+        <w:t>FIgure</w:t>
+      </w:r>
+      <w:proofErr w:type="spellEnd"/>
+      <w:r>
+        <w:t xml:space="preserve"> ###, which signifies that a word swap is required. This logic was described in</w:t>
+      </w:r>
+      <w:r>
+        <w:t xml:space="preserve"> section </w:t>
+      </w:r>
+      <w:r>
+        <w:fldChar w:fldCharType="begin"/>
+      </w:r>
+      <w:r>
+        <w:instrText xml:space="preserve"> REF _Ref38052779 </w:instrText>
+      </w:r>
+      <w:r>
+        <w:fldChar w:fldCharType="separate"/>
+      </w:r>
+      <w:r>
+        <w:t>6.1</w:t>
+      </w:r>
+      <w:r>
+        <w:fldChar w:fldCharType="end"/>
+      </w:r>
+      <w:r>
+        <w:t>.</w:t>
+      </w:r>
+    </w:p>
+    <w:p>
+      <w:pPr>
+        <w:pStyle w:val="Heading2"/>
+      </w:pPr>
+      <w:r>
+        <w:t>Timing Simulation</w:t>
+      </w:r>
+    </w:p>
+    <w:p>
+      <w:pPr>
+        <w:keepNext/>
+      </w:pPr>
+      <w:r>
+        <w:t xml:space="preserve">A testbench for evaluating the </w:t>
+      </w:r>
+      <w:proofErr w:type="spellStart"/>
+      <w:r>
+        <w:t>ShiftUnit</w:t>
+      </w:r>
+      <w:r>
+        <w:t>’</w:t>
+      </w:r>
+      <w:r>
+        <w:t>s</w:t>
+      </w:r>
+      <w:proofErr w:type="spellEnd"/>
+      <w:r>
+        <w:t xml:space="preserve"> timing requirements was also provided, making use of the same six test vectors as the functional simulation in Section 3.3. The following diagrams display two intermediate and the final three test cases for each test vector.</w:t>
+      </w:r>
+      <w:r>
+        <w:rPr>
+          <w:noProof/>
+        </w:rPr>
+        <w:drawing>
+          <wp:inline distT="0" distB="0" distL="0" distR="0" wp14:anchorId="6BE4C978" wp14:editId="3EEF0DEF">
+            <wp:extent cx="5720080" cy="2626360"/>
+            <wp:effectExtent l="0" t="0" r="0" b="2540"/>
+            <wp:docPr id="9" name="Picture 9"/>
+            <wp:cNvGraphicFramePr>
+              <a:graphicFrameLocks xmlns:a="http://schemas.openxmlformats.org/drawingml/2006/main" noChangeAspect="1"/>
+            </wp:cNvGraphicFramePr>
+            <a:graphic xmlns:a="http://schemas.openxmlformats.org/drawingml/2006/main">
+              <a:graphicData uri="http://schemas.openxmlformats.org/drawingml/2006/picture">
+                <pic:pic xmlns:pic="http://schemas.openxmlformats.org/drawingml/2006/picture">
+                  <pic:nvPicPr>
+                    <pic:cNvPr id="0" name="Picture 8"/>
+                    <pic:cNvPicPr>
+                      <a:picLocks noChangeAspect="1" noChangeArrowheads="1"/>
+                    </pic:cNvPicPr>
+                  </pic:nvPicPr>
+                  <pic:blipFill>
+                    <a:blip r:embed="rId25" cstate="print">
+                      <a:extLst>
+                        <a:ext uri="{28A0092B-C50C-407E-A947-70E740481C1C}">
+                          <a14:useLocalDpi xmlns:a14="http://schemas.microsoft.com/office/drawing/2010/main" val="0"/>
+                        </a:ext>
+                      </a:extLst>
+                    </a:blip>
+                    <a:srcRect/>
+                    <a:stretch>
+                      <a:fillRect/>
+                    </a:stretch>
+                  </pic:blipFill>
+                  <pic:spPr bwMode="auto">
+                    <a:xfrm>
+                      <a:off x="0" y="0"/>
+                      <a:ext cx="5720080" cy="2626360"/>
+                    </a:xfrm>
+                    <a:prstGeom prst="rect">
+                      <a:avLst/>
+                    </a:prstGeom>
+                    <a:noFill/>
+                    <a:ln>
+                      <a:noFill/>
+                    </a:ln>
+                  </pic:spPr>
+                </pic:pic>
+              </a:graphicData>
+            </a:graphic>
+          </wp:inline>
+        </w:drawing>
+      </w:r>
+    </w:p>
+    <w:p>
+      <w:pPr>
+        <w:pStyle w:val="Caption"/>
+        <w:jc w:val="center"/>
+      </w:pPr>
+      <w:r>
+        <w:t xml:space="preserve">Figure </w:t>
+      </w:r>
+      <w:r>
+        <w:fldChar w:fldCharType="begin"/>
+      </w:r>
+      <w:r>
+        <w:instrText xml:space="preserve"> SEQ Figure \* ARABIC </w:instrText>
+      </w:r>
+      <w:r>
+        <w:fldChar w:fldCharType="separate"/>
+      </w:r>
+      <w:r>
+        <w:rPr>
+          <w:noProof/>
+        </w:rPr>
+        <w:t>17</w:t>
+      </w:r>
+      <w:r>
+        <w:fldChar w:fldCharType="end"/>
+      </w:r>
+      <w:r>
+        <w:t xml:space="preserve">: </w:t>
+      </w:r>
+      <w:r>
+        <w:t xml:space="preserve">Timing Simulation of </w:t>
+      </w:r>
+      <w:r>
+        <w:t>SLL64</w:t>
+      </w:r>
+      <w:r>
+        <w:t>_1</w:t>
+      </w:r>
+    </w:p>
+    <w:p>
+      <w:pPr>
+        <w:keepNext/>
+      </w:pPr>
+      <w:r>
+        <w:rPr>
+          <w:noProof/>
+        </w:rPr>
+        <w:drawing>
+          <wp:inline distT="0" distB="0" distL="0" distR="0" wp14:anchorId="0B8120B4" wp14:editId="132D145A">
+            <wp:extent cx="5720080" cy="2626360"/>
+            <wp:effectExtent l="0" t="0" r="0" b="2540"/>
+            <wp:docPr id="10" name="Picture 10"/>
+            <wp:cNvGraphicFramePr>
+              <a:graphicFrameLocks xmlns:a="http://schemas.openxmlformats.org/drawingml/2006/main" noChangeAspect="1"/>
+            </wp:cNvGraphicFramePr>
+            <a:graphic xmlns:a="http://schemas.openxmlformats.org/drawingml/2006/main">
+              <a:graphicData uri="http://schemas.openxmlformats.org/drawingml/2006/picture">
+                <pic:pic xmlns:pic="http://schemas.openxmlformats.org/drawingml/2006/picture">
+                  <pic:nvPicPr>
+                    <pic:cNvPr id="0" name="Picture 9"/>
+                    <pic:cNvPicPr>
+                      <a:picLocks noChangeAspect="1" noChangeArrowheads="1"/>
+                    </pic:cNvPicPr>
+                  </pic:nvPicPr>
+                  <pic:blipFill>
+                    <a:blip r:embed="rId26" cstate="print">
+                      <a:extLst>
+                        <a:ext uri="{28A0092B-C50C-407E-A947-70E740481C1C}">
+                          <a14:useLocalDpi xmlns:a14="http://schemas.microsoft.com/office/drawing/2010/main" val="0"/>
+                        </a:ext>
+                      </a:extLst>
+                    </a:blip>
+                    <a:srcRect/>
+                    <a:stretch>
+                      <a:fillRect/>
+                    </a:stretch>
+                  </pic:blipFill>
+                  <pic:spPr bwMode="auto">
+                    <a:xfrm>
+                      <a:off x="0" y="0"/>
+                      <a:ext cx="5720080" cy="2626360"/>
+                    </a:xfrm>
+                    <a:prstGeom prst="rect">
+                      <a:avLst/>
+                    </a:prstGeom>
+                    <a:noFill/>
+                    <a:ln>
+                      <a:noFill/>
+                    </a:ln>
+                  </pic:spPr>
+                </pic:pic>
+              </a:graphicData>
+            </a:graphic>
+          </wp:inline>
+        </w:drawing>
+      </w:r>
+    </w:p>
+    <w:p>
+      <w:pPr>
+        <w:pStyle w:val="Caption"/>
+        <w:jc w:val="center"/>
+      </w:pPr>
+      <w:r>
+        <w:t xml:space="preserve">Figure </w:t>
+      </w:r>
+      <w:r>
+        <w:fldChar w:fldCharType="begin"/>
+      </w:r>
+      <w:r>
+        <w:instrText xml:space="preserve"> SEQ Figure \* ARABIC </w:instrText>
+      </w:r>
+      <w:r>
+        <w:fldChar w:fldCharType="separate"/>
+      </w:r>
+      <w:r>
+        <w:rPr>
+          <w:noProof/>
+        </w:rPr>
+        <w:t>18</w:t>
+      </w:r>
+      <w:r>
+        <w:fldChar w:fldCharType="end"/>
+      </w:r>
+      <w:r>
+        <w:t xml:space="preserve">: </w:t>
+      </w:r>
+      <w:r>
+        <w:t xml:space="preserve">Timing Simulation of </w:t>
+      </w:r>
+      <w:r>
+        <w:t>SLL64</w:t>
+      </w:r>
+      <w:r>
+        <w:t>_2</w:t>
+      </w:r>
+    </w:p>
+    <w:p>
+      <w:r>
+        <w:t xml:space="preserve">The first test vector is a 64-bit logical shift left. There is a consistent propagation delay of between 19.0 ns to 21.0 ns. This consistency can be attributed to the barrel shifters, discussed in section 2. If </w:t>
+      </w:r>
+      <w:r>
+        <w:lastRenderedPageBreak/>
+        <w:t>we were to re-implement this without using barrel shifters, there will be varying amounts of delay for different shifts, as a larger shift would require more cycles.</w:t>
+      </w:r>
+    </w:p>
+    <w:p>
+      <w:pPr>
+        <w:keepNext/>
+      </w:pPr>
+      <w:r>
+        <w:rPr>
+          <w:noProof/>
+        </w:rPr>
+        <w:drawing>
+          <wp:inline distT="0" distB="0" distL="0" distR="0" wp14:anchorId="66624326" wp14:editId="24F7E7AB">
+            <wp:extent cx="5730875" cy="2626360"/>
+            <wp:effectExtent l="0" t="0" r="3175" b="2540"/>
+            <wp:docPr id="11" name="Picture 11"/>
+            <wp:cNvGraphicFramePr>
+              <a:graphicFrameLocks xmlns:a="http://schemas.openxmlformats.org/drawingml/2006/main" noChangeAspect="1"/>
+            </wp:cNvGraphicFramePr>
+            <a:graphic xmlns:a="http://schemas.openxmlformats.org/drawingml/2006/main">
+              <a:graphicData uri="http://schemas.openxmlformats.org/drawingml/2006/picture">
+                <pic:pic xmlns:pic="http://schemas.openxmlformats.org/drawingml/2006/picture">
+                  <pic:nvPicPr>
+                    <pic:cNvPr id="0" name="Picture 10"/>
+                    <pic:cNvPicPr>
+                      <a:picLocks noChangeAspect="1" noChangeArrowheads="1"/>
+                    </pic:cNvPicPr>
+                  </pic:nvPicPr>
+                  <pic:blipFill>
+                    <a:blip r:embed="rId27" cstate="print">
+                      <a:extLst>
+                        <a:ext uri="{28A0092B-C50C-407E-A947-70E740481C1C}">
+                          <a14:useLocalDpi xmlns:a14="http://schemas.microsoft.com/office/drawing/2010/main" val="0"/>
+                        </a:ext>
+                      </a:extLst>
+                    </a:blip>
+                    <a:srcRect/>
+                    <a:stretch>
+                      <a:fillRect/>
+                    </a:stretch>
+                  </pic:blipFill>
+                  <pic:spPr bwMode="auto">
+                    <a:xfrm>
+                      <a:off x="0" y="0"/>
+                      <a:ext cx="5730875" cy="2626360"/>
+                    </a:xfrm>
+                    <a:prstGeom prst="rect">
+                      <a:avLst/>
+                    </a:prstGeom>
+                    <a:noFill/>
+                    <a:ln>
+                      <a:noFill/>
+                    </a:ln>
+                  </pic:spPr>
+                </pic:pic>
+              </a:graphicData>
+            </a:graphic>
+          </wp:inline>
+        </w:drawing>
+      </w:r>
+    </w:p>
+    <w:p>
+      <w:pPr>
+        <w:pStyle w:val="Caption"/>
+        <w:jc w:val="center"/>
+      </w:pPr>
+      <w:r>
+        <w:t xml:space="preserve">Figure </w:t>
+      </w:r>
+      <w:r>
+        <w:fldChar w:fldCharType="begin"/>
+      </w:r>
+      <w:r>
+        <w:instrText xml:space="preserve"> SEQ Figure \* ARABIC </w:instrText>
+      </w:r>
+      <w:r>
+        <w:fldChar w:fldCharType="separate"/>
+      </w:r>
+      <w:r>
+        <w:rPr>
+          <w:noProof/>
+        </w:rPr>
+        <w:t>19</w:t>
+      </w:r>
+      <w:r>
+        <w:fldChar w:fldCharType="end"/>
+      </w:r>
+      <w:r>
+        <w:t xml:space="preserve">: </w:t>
+      </w:r>
+      <w:r>
+        <w:t xml:space="preserve">Timing Simulation of </w:t>
+      </w:r>
+      <w:r>
+        <w:t>SRL64</w:t>
+      </w:r>
+      <w:r>
+        <w:t>_1</w:t>
+      </w:r>
+    </w:p>
+    <w:p>
+      <w:pPr>
+        <w:keepNext/>
+      </w:pPr>
+      <w:r>
+        <w:rPr>
+          <w:noProof/>
+        </w:rPr>
+        <w:drawing>
+          <wp:inline distT="0" distB="0" distL="0" distR="0" wp14:anchorId="7890A355" wp14:editId="7C745275">
+            <wp:extent cx="5720080" cy="2637155"/>
+            <wp:effectExtent l="0" t="0" r="0" b="0"/>
+            <wp:docPr id="23" name="Picture 23"/>
+            <wp:cNvGraphicFramePr>
+              <a:graphicFrameLocks xmlns:a="http://schemas.openxmlformats.org/drawingml/2006/main" noChangeAspect="1"/>
+            </wp:cNvGraphicFramePr>
+            <a:graphic xmlns:a="http://schemas.openxmlformats.org/drawingml/2006/main">
+              <a:graphicData uri="http://schemas.openxmlformats.org/drawingml/2006/picture">
+                <pic:pic xmlns:pic="http://schemas.openxmlformats.org/drawingml/2006/picture">
+                  <pic:nvPicPr>
+                    <pic:cNvPr id="0" name="Picture 22"/>
+                    <pic:cNvPicPr>
+                      <a:picLocks noChangeAspect="1" noChangeArrowheads="1"/>
+                    </pic:cNvPicPr>
+                  </pic:nvPicPr>
+                  <pic:blipFill>
+                    <a:blip r:embed="rId28" cstate="print">
+                      <a:extLst>
+                        <a:ext uri="{28A0092B-C50C-407E-A947-70E740481C1C}">
+                          <a14:useLocalDpi xmlns:a14="http://schemas.microsoft.com/office/drawing/2010/main" val="0"/>
+                        </a:ext>
+                      </a:extLst>
+                    </a:blip>
+                    <a:srcRect/>
+                    <a:stretch>
+                      <a:fillRect/>
+                    </a:stretch>
+                  </pic:blipFill>
+                  <pic:spPr bwMode="auto">
+                    <a:xfrm>
+                      <a:off x="0" y="0"/>
+                      <a:ext cx="5720080" cy="2637155"/>
+                    </a:xfrm>
+                    <a:prstGeom prst="rect">
+                      <a:avLst/>
+                    </a:prstGeom>
+                    <a:noFill/>
+                    <a:ln>
+                      <a:noFill/>
+                    </a:ln>
+                  </pic:spPr>
+                </pic:pic>
+              </a:graphicData>
+            </a:graphic>
+          </wp:inline>
+        </w:drawing>
+      </w:r>
+    </w:p>
+    <w:p>
+      <w:pPr>
+        <w:pStyle w:val="Caption"/>
+        <w:jc w:val="center"/>
+      </w:pPr>
+      <w:r>
+        <w:t xml:space="preserve">Figure </w:t>
+      </w:r>
+      <w:r>
+        <w:fldChar w:fldCharType="begin"/>
+      </w:r>
+      <w:r>
+        <w:instrText xml:space="preserve"> SEQ Figure \* ARABIC </w:instrText>
+      </w:r>
+      <w:r>
+        <w:fldChar w:fldCharType="separate"/>
+      </w:r>
+      <w:r>
+        <w:rPr>
+          <w:noProof/>
+        </w:rPr>
+        <w:t>20</w:t>
+      </w:r>
+      <w:r>
+        <w:fldChar w:fldCharType="end"/>
+      </w:r>
+      <w:r>
+        <w:t>: Timing Simulation of SRL64_2</w:t>
+      </w:r>
+    </w:p>
+    <w:p>
+      <w:r>
+        <w:t>The second test vector is for 64-bit logical shift right. Once again, we see a consistent propagation delay, but slightly higher than SLL64 at approximately 22 ns. However, this increase in delay is still miniscule and should not significantly affect the speed of our processor.</w:t>
+      </w:r>
+    </w:p>
+    <w:p>
+      <w:pPr>
+        <w:keepNext/>
+      </w:pPr>
+      <w:r>
+        <w:rPr>
+          <w:noProof/>
+        </w:rPr>
+        <w:lastRenderedPageBreak/>
+        <w:drawing>
+          <wp:inline distT="0" distB="0" distL="0" distR="0" wp14:anchorId="6329A8EF" wp14:editId="74014D51">
+            <wp:extent cx="5720080" cy="2626360"/>
+            <wp:effectExtent l="0" t="0" r="0" b="2540"/>
+            <wp:docPr id="12" name="Picture 12"/>
+            <wp:cNvGraphicFramePr>
+              <a:graphicFrameLocks xmlns:a="http://schemas.openxmlformats.org/drawingml/2006/main" noChangeAspect="1"/>
+            </wp:cNvGraphicFramePr>
+            <a:graphic xmlns:a="http://schemas.openxmlformats.org/drawingml/2006/main">
+              <a:graphicData uri="http://schemas.openxmlformats.org/drawingml/2006/picture">
+                <pic:pic xmlns:pic="http://schemas.openxmlformats.org/drawingml/2006/picture">
+                  <pic:nvPicPr>
+                    <pic:cNvPr id="0" name="Picture 11"/>
+                    <pic:cNvPicPr>
+                      <a:picLocks noChangeAspect="1" noChangeArrowheads="1"/>
+                    </pic:cNvPicPr>
+                  </pic:nvPicPr>
+                  <pic:blipFill>
+                    <a:blip r:embed="rId29" cstate="print">
+                      <a:extLst>
+                        <a:ext uri="{28A0092B-C50C-407E-A947-70E740481C1C}">
+                          <a14:useLocalDpi xmlns:a14="http://schemas.microsoft.com/office/drawing/2010/main" val="0"/>
+                        </a:ext>
+                      </a:extLst>
+                    </a:blip>
+                    <a:srcRect/>
+                    <a:stretch>
+                      <a:fillRect/>
+                    </a:stretch>
+                  </pic:blipFill>
+                  <pic:spPr bwMode="auto">
+                    <a:xfrm>
+                      <a:off x="0" y="0"/>
+                      <a:ext cx="5720080" cy="2626360"/>
+                    </a:xfrm>
+                    <a:prstGeom prst="rect">
+                      <a:avLst/>
+                    </a:prstGeom>
+                    <a:noFill/>
+                    <a:ln>
+                      <a:noFill/>
+                    </a:ln>
+                  </pic:spPr>
+                </pic:pic>
+              </a:graphicData>
+            </a:graphic>
+          </wp:inline>
+        </w:drawing>
+      </w:r>
+    </w:p>
+    <w:p>
+      <w:pPr>
+        <w:pStyle w:val="Caption"/>
+        <w:jc w:val="center"/>
+      </w:pPr>
+      <w:r>
+        <w:t xml:space="preserve">Figure </w:t>
+      </w:r>
+      <w:r>
+        <w:fldChar w:fldCharType="begin"/>
+      </w:r>
+      <w:r>
+        <w:instrText xml:space="preserve"> SEQ Figure \* ARABIC </w:instrText>
+      </w:r>
+      <w:r>
+        <w:fldChar w:fldCharType="separate"/>
+      </w:r>
+      <w:r>
+        <w:rPr>
+          <w:noProof/>
+        </w:rPr>
+        <w:t>21</w:t>
+      </w:r>
+      <w:r>
+        <w:fldChar w:fldCharType="end"/>
+      </w:r>
+      <w:r>
+        <w:t xml:space="preserve">: </w:t>
+      </w:r>
+      <w:r>
+        <w:t xml:space="preserve">Timing Simulation of </w:t>
+      </w:r>
+      <w:r>
+        <w:t>SRA64_1</w:t>
+      </w:r>
+    </w:p>
+    <w:p>
+      <w:pPr>
+        <w:keepNext/>
+      </w:pPr>
+      <w:r>
+        <w:rPr>
+          <w:noProof/>
+        </w:rPr>
+        <w:drawing>
+          <wp:inline distT="0" distB="0" distL="0" distR="0" wp14:anchorId="2271A697" wp14:editId="05487509">
+            <wp:extent cx="5720080" cy="2626360"/>
+            <wp:effectExtent l="0" t="0" r="0" b="2540"/>
+            <wp:docPr id="24" name="Picture 24"/>
+            <wp:cNvGraphicFramePr>
+              <a:graphicFrameLocks xmlns:a="http://schemas.openxmlformats.org/drawingml/2006/main" noChangeAspect="1"/>
+            </wp:cNvGraphicFramePr>
+            <a:graphic xmlns:a="http://schemas.openxmlformats.org/drawingml/2006/main">
+              <a:graphicData uri="http://schemas.openxmlformats.org/drawingml/2006/picture">
+                <pic:pic xmlns:pic="http://schemas.openxmlformats.org/drawingml/2006/picture">
+                  <pic:nvPicPr>
+                    <pic:cNvPr id="0" name="Picture 23"/>
+                    <pic:cNvPicPr>
+                      <a:picLocks noChangeAspect="1" noChangeArrowheads="1"/>
+                    </pic:cNvPicPr>
+                  </pic:nvPicPr>
+                  <pic:blipFill>
+                    <a:blip r:embed="rId30" cstate="print">
+                      <a:extLst>
+                        <a:ext uri="{28A0092B-C50C-407E-A947-70E740481C1C}">
+                          <a14:useLocalDpi xmlns:a14="http://schemas.microsoft.com/office/drawing/2010/main" val="0"/>
+                        </a:ext>
+                      </a:extLst>
+                    </a:blip>
+                    <a:srcRect/>
+                    <a:stretch>
+                      <a:fillRect/>
+                    </a:stretch>
+                  </pic:blipFill>
+                  <pic:spPr bwMode="auto">
+                    <a:xfrm>
+                      <a:off x="0" y="0"/>
+                      <a:ext cx="5720080" cy="2626360"/>
+                    </a:xfrm>
+                    <a:prstGeom prst="rect">
+                      <a:avLst/>
+                    </a:prstGeom>
+                    <a:noFill/>
+                    <a:ln>
+                      <a:noFill/>
+                    </a:ln>
+                  </pic:spPr>
+                </pic:pic>
+              </a:graphicData>
+            </a:graphic>
+          </wp:inline>
+        </w:drawing>
+      </w:r>
+    </w:p>
+    <w:p>
+      <w:pPr>
+        <w:pStyle w:val="Caption"/>
+        <w:jc w:val="center"/>
+      </w:pPr>
+      <w:r>
+        <w:t xml:space="preserve">Figure </w:t>
+      </w:r>
+      <w:r>
+        <w:fldChar w:fldCharType="begin"/>
+      </w:r>
+      <w:r>
+        <w:instrText xml:space="preserve"> SEQ Figure \* ARABIC </w:instrText>
+      </w:r>
+      <w:r>
+        <w:fldChar w:fldCharType="separate"/>
+      </w:r>
+      <w:r>
+        <w:rPr>
+          <w:noProof/>
+        </w:rPr>
+        <w:t>22</w:t>
+      </w:r>
+      <w:r>
+        <w:fldChar w:fldCharType="end"/>
+      </w:r>
+      <w:r>
+        <w:t>: Timing Simulation of SRA64_2</w:t>
+      </w:r>
+    </w:p>
+    <w:p>
+      <w:r>
+        <w:t>The third test vector is for 64-bit arithmetic shift right. The timings of the shift are all within the allocated time frame, verifying the timing requirements of the entity. We can see that even though SRA requires that we extract the sign bit and duplicate it, the amount of time required is still around the same.</w:t>
+      </w:r>
+    </w:p>
+    <w:p>
+      <w:pPr>
+        <w:keepNext/>
+      </w:pPr>
+      <w:r>
+        <w:rPr>
+          <w:noProof/>
+        </w:rPr>
+        <w:lastRenderedPageBreak/>
+        <w:drawing>
+          <wp:inline distT="0" distB="0" distL="0" distR="0" wp14:anchorId="0AFBAB7C" wp14:editId="255C1816">
+            <wp:extent cx="5709920" cy="2626360"/>
+            <wp:effectExtent l="0" t="0" r="5080" b="2540"/>
+            <wp:docPr id="13" name="Picture 13"/>
+            <wp:cNvGraphicFramePr>
+              <a:graphicFrameLocks xmlns:a="http://schemas.openxmlformats.org/drawingml/2006/main" noChangeAspect="1"/>
+            </wp:cNvGraphicFramePr>
+            <a:graphic xmlns:a="http://schemas.openxmlformats.org/drawingml/2006/main">
+              <a:graphicData uri="http://schemas.openxmlformats.org/drawingml/2006/picture">
+                <pic:pic xmlns:pic="http://schemas.openxmlformats.org/drawingml/2006/picture">
+                  <pic:nvPicPr>
+                    <pic:cNvPr id="0" name="Picture 12"/>
+                    <pic:cNvPicPr>
+                      <a:picLocks noChangeAspect="1" noChangeArrowheads="1"/>
+                    </pic:cNvPicPr>
+                  </pic:nvPicPr>
+                  <pic:blipFill>
+                    <a:blip r:embed="rId15" cstate="print">
+                      <a:extLst>
+                        <a:ext uri="{28A0092B-C50C-407E-A947-70E740481C1C}">
+                          <a14:useLocalDpi xmlns:a14="http://schemas.microsoft.com/office/drawing/2010/main" val="0"/>
+                        </a:ext>
+                      </a:extLst>
+                    </a:blip>
+                    <a:srcRect/>
+                    <a:stretch>
+                      <a:fillRect/>
+                    </a:stretch>
+                  </pic:blipFill>
+                  <pic:spPr bwMode="auto">
+                    <a:xfrm>
+                      <a:off x="0" y="0"/>
+                      <a:ext cx="5709920" cy="2626360"/>
+                    </a:xfrm>
+                    <a:prstGeom prst="rect">
+                      <a:avLst/>
+                    </a:prstGeom>
+                    <a:noFill/>
+                    <a:ln>
+                      <a:noFill/>
+                    </a:ln>
+                  </pic:spPr>
+                </pic:pic>
+              </a:graphicData>
+            </a:graphic>
+          </wp:inline>
+        </w:drawing>
+      </w:r>
+    </w:p>
+    <w:p>
+      <w:pPr>
+        <w:pStyle w:val="Caption"/>
+        <w:jc w:val="center"/>
+      </w:pPr>
+      <w:r>
+        <w:t xml:space="preserve">Figure </w:t>
+      </w:r>
+      <w:r>
+        <w:fldChar w:fldCharType="begin"/>
+      </w:r>
+      <w:r>
+        <w:instrText xml:space="preserve"> SEQ Figure \* ARABIC </w:instrText>
+      </w:r>
+      <w:r>
+        <w:fldChar w:fldCharType="separate"/>
+      </w:r>
+      <w:r>
+        <w:rPr>
+          <w:noProof/>
+        </w:rPr>
+        <w:t>23</w:t>
+      </w:r>
+      <w:r>
+        <w:fldChar w:fldCharType="end"/>
+      </w:r>
+      <w:r>
+        <w:t>:</w:t>
+      </w:r>
+      <w:r>
+        <w:t xml:space="preserve"> </w:t>
+      </w:r>
+      <w:r>
+        <w:t xml:space="preserve">Timing Simulation of </w:t>
+      </w:r>
+      <w:r>
+        <w:t>SLL32_1</w:t>
+      </w:r>
+    </w:p>
+    <w:p>
+      <w:pPr>
+        <w:keepNext/>
+      </w:pPr>
+      <w:r>
+        <w:rPr>
+          <w:noProof/>
+        </w:rPr>
+        <w:drawing>
+          <wp:inline distT="0" distB="0" distL="0" distR="0" wp14:anchorId="460572A6" wp14:editId="575C9D7F">
+            <wp:extent cx="5720080" cy="2637155"/>
+            <wp:effectExtent l="0" t="0" r="0" b="0"/>
+            <wp:docPr id="14" name="Picture 14"/>
+            <wp:cNvGraphicFramePr>
+              <a:graphicFrameLocks xmlns:a="http://schemas.openxmlformats.org/drawingml/2006/main" noChangeAspect="1"/>
+            </wp:cNvGraphicFramePr>
+            <a:graphic xmlns:a="http://schemas.openxmlformats.org/drawingml/2006/main">
+              <a:graphicData uri="http://schemas.openxmlformats.org/drawingml/2006/picture">
+                <pic:pic xmlns:pic="http://schemas.openxmlformats.org/drawingml/2006/picture">
+                  <pic:nvPicPr>
+                    <pic:cNvPr id="0" name="Picture 13"/>
+                    <pic:cNvPicPr>
+                      <a:picLocks noChangeAspect="1" noChangeArrowheads="1"/>
+                    </pic:cNvPicPr>
+                  </pic:nvPicPr>
+                  <pic:blipFill>
+                    <a:blip r:embed="rId16" cstate="print">
+                      <a:extLst>
+                        <a:ext uri="{28A0092B-C50C-407E-A947-70E740481C1C}">
+                          <a14:useLocalDpi xmlns:a14="http://schemas.microsoft.com/office/drawing/2010/main" val="0"/>
+                        </a:ext>
+                      </a:extLst>
+                    </a:blip>
+                    <a:srcRect/>
+                    <a:stretch>
+                      <a:fillRect/>
+                    </a:stretch>
+                  </pic:blipFill>
+                  <pic:spPr bwMode="auto">
+                    <a:xfrm>
+                      <a:off x="0" y="0"/>
+                      <a:ext cx="5720080" cy="2637155"/>
+                    </a:xfrm>
+                    <a:prstGeom prst="rect">
+                      <a:avLst/>
+                    </a:prstGeom>
+                    <a:noFill/>
+                    <a:ln>
+                      <a:noFill/>
+                    </a:ln>
+                  </pic:spPr>
+                </pic:pic>
+              </a:graphicData>
+            </a:graphic>
+          </wp:inline>
+        </w:drawing>
+      </w:r>
+    </w:p>
+    <w:p>
+      <w:pPr>
+        <w:pStyle w:val="Caption"/>
+        <w:jc w:val="center"/>
+      </w:pPr>
+      <w:r>
+        <w:t xml:space="preserve">Figure </w:t>
+      </w:r>
+      <w:r>
+        <w:fldChar w:fldCharType="begin"/>
+      </w:r>
+      <w:r>
+        <w:instrText xml:space="preserve"> SEQ Figure \* ARABIC </w:instrText>
+      </w:r>
+      <w:r>
+        <w:fldChar w:fldCharType="separate"/>
+      </w:r>
+      <w:r>
+        <w:rPr>
+          <w:noProof/>
+        </w:rPr>
+        <w:t>24</w:t>
+      </w:r>
+      <w:r>
+        <w:fldChar w:fldCharType="end"/>
+      </w:r>
+      <w:r>
+        <w:t xml:space="preserve">: </w:t>
+      </w:r>
+      <w:r>
+        <w:t xml:space="preserve">Timing Simulation of </w:t>
+      </w:r>
+      <w:r>
+        <w:t>SLL32_2</w:t>
+      </w:r>
+    </w:p>
+    <w:p>
+      <w:r>
+        <w:t>As expected, the operations on 32-bit values will have a slightly longer average processing time than that of the 64-bit operations. This is because our system is optimized for 64-bit. Even though it is compatible with 32-bit, a few more operations are required to output the correct value.</w:t>
+      </w:r>
+    </w:p>
+    <w:p>
+      <w:pPr>
+        <w:keepNext/>
+      </w:pPr>
+      <w:r>
+        <w:rPr>
+          <w:noProof/>
+        </w:rPr>
+        <w:lastRenderedPageBreak/>
+        <w:drawing>
+          <wp:inline distT="0" distB="0" distL="0" distR="0" wp14:anchorId="0AA9E4FA" wp14:editId="7AD81F57">
+            <wp:extent cx="5720080" cy="2626360"/>
+            <wp:effectExtent l="0" t="0" r="0" b="2540"/>
+            <wp:docPr id="25" name="Picture 25"/>
+            <wp:cNvGraphicFramePr>
+              <a:graphicFrameLocks xmlns:a="http://schemas.openxmlformats.org/drawingml/2006/main" noChangeAspect="1"/>
+            </wp:cNvGraphicFramePr>
+            <a:graphic xmlns:a="http://schemas.openxmlformats.org/drawingml/2006/main">
+              <a:graphicData uri="http://schemas.openxmlformats.org/drawingml/2006/picture">
+                <pic:pic xmlns:pic="http://schemas.openxmlformats.org/drawingml/2006/picture">
+                  <pic:nvPicPr>
+                    <pic:cNvPr id="0" name="Picture 24"/>
+                    <pic:cNvPicPr>
+                      <a:picLocks noChangeAspect="1" noChangeArrowheads="1"/>
+                    </pic:cNvPicPr>
+                  </pic:nvPicPr>
+                  <pic:blipFill>
+                    <a:blip r:embed="rId31" cstate="print">
+                      <a:extLst>
+                        <a:ext uri="{28A0092B-C50C-407E-A947-70E740481C1C}">
+                          <a14:useLocalDpi xmlns:a14="http://schemas.microsoft.com/office/drawing/2010/main" val="0"/>
+                        </a:ext>
+                      </a:extLst>
+                    </a:blip>
+                    <a:srcRect/>
+                    <a:stretch>
+                      <a:fillRect/>
+                    </a:stretch>
+                  </pic:blipFill>
+                  <pic:spPr bwMode="auto">
+                    <a:xfrm>
+                      <a:off x="0" y="0"/>
+                      <a:ext cx="5720080" cy="2626360"/>
+                    </a:xfrm>
+                    <a:prstGeom prst="rect">
+                      <a:avLst/>
+                    </a:prstGeom>
+                    <a:noFill/>
+                    <a:ln>
+                      <a:noFill/>
+                    </a:ln>
+                  </pic:spPr>
+                </pic:pic>
+              </a:graphicData>
+            </a:graphic>
+          </wp:inline>
+        </w:drawing>
+      </w:r>
+    </w:p>
+    <w:p>
+      <w:pPr>
+        <w:pStyle w:val="Caption"/>
+        <w:jc w:val="center"/>
+      </w:pPr>
+      <w:r>
+        <w:t xml:space="preserve">Figure </w:t>
+      </w:r>
+      <w:r>
+        <w:fldChar w:fldCharType="begin"/>
+      </w:r>
+      <w:r>
+        <w:instrText xml:space="preserve"> SEQ Figure \* ARABIC </w:instrText>
+      </w:r>
+      <w:r>
+        <w:fldChar w:fldCharType="separate"/>
+      </w:r>
+      <w:r>
+        <w:rPr>
+          <w:noProof/>
+        </w:rPr>
+        <w:t>25</w:t>
+      </w:r>
+      <w:r>
+        <w:fldChar w:fldCharType="end"/>
+      </w:r>
+      <w:r>
+        <w:t>: Timing Simulation of SRL32_1</w:t>
+      </w:r>
+    </w:p>
+    <w:p>
+      <w:pPr>
+        <w:keepNext/>
+      </w:pPr>
+      <w:r>
+        <w:rPr>
+          <w:noProof/>
+        </w:rPr>
+        <w:drawing>
+          <wp:inline distT="0" distB="0" distL="0" distR="0" wp14:anchorId="6EF1B941" wp14:editId="415B3489">
+            <wp:extent cx="5730875" cy="2626360"/>
+            <wp:effectExtent l="0" t="0" r="3175" b="2540"/>
+            <wp:docPr id="15" name="Picture 15"/>
+            <wp:cNvGraphicFramePr>
+              <a:graphicFrameLocks xmlns:a="http://schemas.openxmlformats.org/drawingml/2006/main" noChangeAspect="1"/>
+            </wp:cNvGraphicFramePr>
+            <a:graphic xmlns:a="http://schemas.openxmlformats.org/drawingml/2006/main">
+              <a:graphicData uri="http://schemas.openxmlformats.org/drawingml/2006/picture">
+                <pic:pic xmlns:pic="http://schemas.openxmlformats.org/drawingml/2006/picture">
+                  <pic:nvPicPr>
+                    <pic:cNvPr id="0" name="Picture 14"/>
+                    <pic:cNvPicPr>
+                      <a:picLocks noChangeAspect="1" noChangeArrowheads="1"/>
+                    </pic:cNvPicPr>
+                  </pic:nvPicPr>
+                  <pic:blipFill>
+                    <a:blip r:embed="rId32" cstate="print">
+                      <a:extLst>
+                        <a:ext uri="{28A0092B-C50C-407E-A947-70E740481C1C}">
+                          <a14:useLocalDpi xmlns:a14="http://schemas.microsoft.com/office/drawing/2010/main" val="0"/>
+                        </a:ext>
+                      </a:extLst>
+                    </a:blip>
+                    <a:srcRect/>
+                    <a:stretch>
+                      <a:fillRect/>
+                    </a:stretch>
+                  </pic:blipFill>
+                  <pic:spPr bwMode="auto">
+                    <a:xfrm>
+                      <a:off x="0" y="0"/>
+                      <a:ext cx="5730875" cy="2626360"/>
+                    </a:xfrm>
+                    <a:prstGeom prst="rect">
+                      <a:avLst/>
+                    </a:prstGeom>
+                    <a:noFill/>
+                    <a:ln>
+                      <a:noFill/>
+                    </a:ln>
+                  </pic:spPr>
+                </pic:pic>
+              </a:graphicData>
+            </a:graphic>
+          </wp:inline>
+        </w:drawing>
+      </w:r>
+    </w:p>
+    <w:p>
+      <w:pPr>
+        <w:pStyle w:val="Caption"/>
+        <w:jc w:val="center"/>
+      </w:pPr>
+      <w:r>
+        <w:t xml:space="preserve">Figure </w:t>
+      </w:r>
+      <w:r>
+        <w:fldChar w:fldCharType="begin"/>
+      </w:r>
+      <w:r>
+        <w:instrText xml:space="preserve"> SEQ Figure \* ARABIC </w:instrText>
+      </w:r>
+      <w:r>
+        <w:fldChar w:fldCharType="separate"/>
+      </w:r>
+      <w:r>
+        <w:rPr>
+          <w:noProof/>
+        </w:rPr>
+        <w:t>26</w:t>
+      </w:r>
+      <w:r>
+        <w:fldChar w:fldCharType="end"/>
+      </w:r>
+      <w:r>
+        <w:t xml:space="preserve">: </w:t>
+      </w:r>
+      <w:r>
+        <w:t xml:space="preserve">Timing Simulation of </w:t>
+      </w:r>
+      <w:r>
+        <w:t>SRL32_2</w:t>
+      </w:r>
+    </w:p>
+    <w:p>
+      <w:r>
+        <w:t xml:space="preserve">From Figure ###, we see that the propagation delay for test case 250 is </w:t>
+      </w:r>
+      <w:proofErr w:type="gramStart"/>
+      <w:r>
+        <w:t>actually significantly</w:t>
+      </w:r>
+      <w:proofErr w:type="gramEnd"/>
+      <w:r>
+        <w:t xml:space="preserve"> higher than that of our previous measurements. This is due to a combination of all the factors: the requirement to word swap due to it being a 32-bit right shift, the compatibility delay mentioned previously, as well as the fact that the shift is 0x39 = 0b111001, which means that all three barrel shifter MUX</w:t>
+      </w:r>
+      <w:r>
+        <w:t>’</w:t>
+      </w:r>
+      <w:r>
+        <w:t xml:space="preserve">s have an input that is not </w:t>
       </w:r>
       <w:r>
         <w:t>“</w:t>
       </w:r>
       <w:r>
-        <w:t>1</w:t>
+        <w:t>00</w:t>
       </w:r>
       <w:r>
         <w:t>”</w:t>
       </w:r>
       <w:r>
-        <w:t xml:space="preserve">. For this set, </w:t>
-      </w:r>
-      <w:proofErr w:type="spellStart"/>
-      <w:r>
-        <w:t>ShiftFN</w:t>
-      </w:r>
-      <w:proofErr w:type="spellEnd"/>
-      <w:r>
-        <w:t xml:space="preserve"> being </w:t>
-      </w:r>
-      <w:r>
-        <w:t>“</w:t>
-      </w:r>
-      <w:r>
-        <w:t>01</w:t>
-      </w:r>
-      <w:r>
-        <w:t>”</w:t>
-      </w:r>
-      <w:r>
-        <w:t xml:space="preserve"> indicates a logical shift left operation, so we are testing for a 32-bit logical shift left. Because the values are 32-bit, the first half of the 64-bit output should all have the same bit value from word extension. In test case 249, the number of bits shifted is 56, which is larger than 32 bits. Thus, our logic for swapping the halves described in Section 3.2 comes into play. In test case 512, the same situation occurs. If we were to simply shift left by 63 bits, and then perform extension, we will be left with a </w:t>
-      </w:r>
-      <w:proofErr w:type="gramStart"/>
-      <w:r>
-        <w:t>zero value</w:t>
-      </w:r>
-      <w:proofErr w:type="gramEnd"/>
-      <w:r>
-        <w:t xml:space="preserve"> result. However, because we performed the swap, our </w:t>
-      </w:r>
-      <w:proofErr w:type="gramStart"/>
-      <w:r>
-        <w:t>final result</w:t>
-      </w:r>
-      <w:proofErr w:type="gramEnd"/>
-      <w:r>
-        <w:t xml:space="preserve"> still retains useful information.</w:t>
-      </w:r>
-    </w:p>
-    <w:p/>
-    <w:p>
-      <w:r>
-        <w:t>&lt;&lt; waveFSU_SRL32_1_annotated.png &gt;&gt;</w:t>
-      </w:r>
-    </w:p>
-    <w:p>
-      <w:r>
-        <w:t>&lt;&lt; waveFSU_SRL32_2_annotated.png &gt;&gt;</w:t>
-      </w:r>
-    </w:p>
-    <w:p/>
-    <w:p>
-      <w:r>
-        <w:t xml:space="preserve">This set of test vectors tests for a logical shift right on 32-bit values, signified by </w:t>
-      </w:r>
-      <w:r>
-        <w:t>“</w:t>
-      </w:r>
-      <w:proofErr w:type="spellStart"/>
-      <w:r>
-        <w:t>ShiftFN</w:t>
-      </w:r>
-      <w:proofErr w:type="spellEnd"/>
-      <w:r>
-        <w:t>”</w:t>
-      </w:r>
-      <w:r>
-        <w:t xml:space="preserve"> being </w:t>
-      </w:r>
-      <w:r>
-        <w:t>“</w:t>
-      </w:r>
-      <w:r>
-        <w:t>10</w:t>
-      </w:r>
-      <w:r>
-        <w:t>”</w:t>
-      </w:r>
-      <w:r>
-        <w:t xml:space="preserve"> (SRL) and </w:t>
-      </w:r>
-      <w:r>
-        <w:t>“</w:t>
-      </w:r>
-      <w:proofErr w:type="spellStart"/>
-      <w:r>
-        <w:t>ExtWord</w:t>
-      </w:r>
-      <w:proofErr w:type="spellEnd"/>
-      <w:r>
-        <w:t>”</w:t>
-      </w:r>
-      <w:r>
-        <w:t xml:space="preserve"> being </w:t>
-      </w:r>
-      <w:r>
-        <w:t>“</w:t>
-      </w:r>
-      <w:r>
-        <w:t>1</w:t>
-      </w:r>
-      <w:r>
-        <w:t>”</w:t>
-      </w:r>
-      <w:r>
-        <w:t xml:space="preserve"> (32-bit). In the case of right-shifting 32-bit values, we always swap the two halves, as described in Section 3.2. This is so that we hold on to the shifted </w:t>
-      </w:r>
-      <w:proofErr w:type="gramStart"/>
-      <w:r>
-        <w:t>bits, just in case</w:t>
-      </w:r>
-      <w:proofErr w:type="gramEnd"/>
-      <w:r>
-        <w:t xml:space="preserve"> another swap is required. This time, however, we only swap the halves again if the number of shifted bits is less than 32 bits. Our </w:t>
-      </w:r>
-      <w:proofErr w:type="gramStart"/>
-      <w:r>
-        <w:t>ultimate goal</w:t>
-      </w:r>
-      <w:proofErr w:type="gramEnd"/>
-      <w:r>
-        <w:t xml:space="preserve"> here is to keep the useful information in the less significant half, and then perform sign extension.</w:t>
-      </w:r>
-    </w:p>
-    <w:p/>
-    <w:p>
-      <w:r>
+        <w:t>, which requires slightly more time than if it was to be unchanged.</w:t>
+      </w:r>
+    </w:p>
+    <w:p>
+      <w:pPr>
+        <w:keepNext/>
+        <w:jc w:val="center"/>
+      </w:pPr>
+      <w:r>
+        <w:rPr>
+          <w:noProof/>
+        </w:rPr>
         <w:lastRenderedPageBreak/>
-        <w:t>&lt;&lt; waveFSU_SRA32_1_annotated.png &gt;&gt;</w:t>
-      </w:r>
-    </w:p>
-    <w:p>
-      <w:r>
-        <w:t>&lt;&lt; waveFSU_SRA32_2_annotated.png &gt;&gt;</w:t>
-      </w:r>
-    </w:p>
-    <w:p/>
-    <w:p>
-      <w:r>
-        <w:t xml:space="preserve">This final set of test vectors tests for an arithmetic shift right on 32-bit values, indicated by </w:t>
-      </w:r>
-      <w:r>
-        <w:t>“</w:t>
-      </w:r>
-      <w:proofErr w:type="spellStart"/>
-      <w:r>
-        <w:t>ShiftFN</w:t>
-      </w:r>
-      <w:proofErr w:type="spellEnd"/>
-      <w:r>
-        <w:t>”</w:t>
-      </w:r>
-      <w:r>
-        <w:t xml:space="preserve"> being </w:t>
-      </w:r>
-      <w:r>
-        <w:t>“</w:t>
-      </w:r>
-      <w:r>
-        <w:t>11</w:t>
-      </w:r>
-      <w:r>
-        <w:t>”</w:t>
-      </w:r>
-      <w:r>
-        <w:t xml:space="preserve"> (SRA) and </w:t>
-      </w:r>
-      <w:r>
-        <w:t>“</w:t>
-      </w:r>
-      <w:proofErr w:type="spellStart"/>
-      <w:r>
-        <w:t>ExtWord</w:t>
-      </w:r>
-      <w:proofErr w:type="spellEnd"/>
-      <w:r>
-        <w:t>”</w:t>
-      </w:r>
-      <w:r>
-        <w:t xml:space="preserve"> being </w:t>
-      </w:r>
-      <w:r>
-        <w:t>“</w:t>
-      </w:r>
-      <w:r>
-        <w:t>1</w:t>
-      </w:r>
-      <w:r>
-        <w:t>”</w:t>
-      </w:r>
-      <w:r>
-        <w:t xml:space="preserve"> (32-bit). The figures once again demonstrate that the bit extraction from B is working as intended. The same logic from the previous test vector applies here, in that the swap always occurs due to it being a 32-bit right shift operation. However, since this is an arithmetic shift, the shifted bits are replaced with the sign bit instead.</w:t>
-      </w:r>
-    </w:p>
-    <w:p>
-      <w:pPr>
-        <w:pStyle w:val="Heading2"/>
-      </w:pPr>
-      <w:r>
-        <w:t>Synthesis</w:t>
-      </w:r>
-    </w:p>
-    <w:p>
-      <w:r>
-        <w:t xml:space="preserve">The </w:t>
-      </w:r>
-      <w:proofErr w:type="spellStart"/>
-      <w:r>
-        <w:t>ShiftUnit</w:t>
-      </w:r>
-      <w:proofErr w:type="spellEnd"/>
-      <w:r>
-        <w:t xml:space="preserve"> circuit is synthesized in Quartus Prime, and the netlist viewers were used for visualization. The resulting figures were obtained, zoomed in on various parts of the Shift Unit circuit:</w:t>
-      </w:r>
-    </w:p>
-    <w:p>
-      <w:r>
-        <w:t>&lt;&lt;SLL64_RTL1_1_</w:t>
-      </w:r>
-      <w:proofErr w:type="gramStart"/>
-      <w:r>
-        <w:t>annotated  &gt;</w:t>
-      </w:r>
-      <w:proofErr w:type="gramEnd"/>
-      <w:r>
-        <w:t>&gt;</w:t>
-      </w:r>
-    </w:p>
-    <w:p>
-      <w:r>
-        <w:t>&lt;&lt;SLL64_RTL2_2_</w:t>
-      </w:r>
-      <w:proofErr w:type="gramStart"/>
-      <w:r>
-        <w:t>annotated  &gt;</w:t>
-      </w:r>
-      <w:proofErr w:type="gramEnd"/>
-      <w:r>
-        <w:t>&gt;</w:t>
-      </w:r>
-    </w:p>
-    <w:p>
-      <w:r>
-        <w:t>&lt;&lt;SLL64_RTL2_3_</w:t>
-      </w:r>
-      <w:proofErr w:type="gramStart"/>
-      <w:r>
-        <w:t>annotated  &gt;</w:t>
-      </w:r>
-      <w:proofErr w:type="gramEnd"/>
-      <w:r>
-        <w:t>&gt;</w:t>
-      </w:r>
-    </w:p>
-    <w:p>
-      <w:r>
-        <w:t>&lt;&lt;SLL64_RTL3_1_</w:t>
-      </w:r>
-      <w:proofErr w:type="gramStart"/>
-      <w:r>
-        <w:t>annotated  &gt;</w:t>
-      </w:r>
-      <w:proofErr w:type="gramEnd"/>
-      <w:r>
-        <w:t>&gt;</w:t>
-      </w:r>
-    </w:p>
-    <w:p>
-      <w:r>
-        <w:t xml:space="preserve"> The figures above show the </w:t>
-      </w:r>
-      <w:proofErr w:type="gramStart"/>
-      <w:r>
-        <w:t>close up</w:t>
-      </w:r>
-      <w:proofErr w:type="gramEnd"/>
-      <w:r>
-        <w:t xml:space="preserve"> implementation of Shift Left Logical for 64 bit signals in RTL </w:t>
-      </w:r>
-      <w:proofErr w:type="spellStart"/>
-      <w:r>
-        <w:t>View.The</w:t>
-      </w:r>
-      <w:proofErr w:type="spellEnd"/>
-      <w:r>
-        <w:t xml:space="preserve"> values are first fed through each barrel shifter (represented in green) to obtain the respective shifted results. Each MUX then selects the appropriate result to be fed into the next MUX. These selections are determined by the control signals </w:t>
-      </w:r>
-      <w:proofErr w:type="spellStart"/>
-      <w:r>
-        <w:t>ShiftFN</w:t>
-      </w:r>
-      <w:proofErr w:type="spellEnd"/>
-      <w:r>
-        <w:t xml:space="preserve"> and </w:t>
-      </w:r>
-      <w:proofErr w:type="spellStart"/>
-      <w:r>
-        <w:t>ExtWord</w:t>
-      </w:r>
-      <w:proofErr w:type="spellEnd"/>
-      <w:r>
-        <w:t xml:space="preserve">, as well as </w:t>
-      </w:r>
-      <w:proofErr w:type="gramStart"/>
-      <w:r>
-        <w:t>whether or not</w:t>
-      </w:r>
-      <w:proofErr w:type="gramEnd"/>
-      <w:r>
-        <w:t xml:space="preserve"> the words have to be swapped. The resulting circuit has 4 levels of propagation delay, as represented in figure ####. We can also see all the input signals A, B, C, </w:t>
-      </w:r>
-      <w:proofErr w:type="spellStart"/>
-      <w:r>
-        <w:t>ShiftFN</w:t>
-      </w:r>
-      <w:proofErr w:type="spellEnd"/>
-      <w:r>
-        <w:t xml:space="preserve">, and </w:t>
-      </w:r>
-      <w:proofErr w:type="spellStart"/>
-      <w:r>
-        <w:t>ExtWord</w:t>
-      </w:r>
-      <w:proofErr w:type="spellEnd"/>
-      <w:r>
-        <w:t xml:space="preserve"> that feeds into their respective </w:t>
-      </w:r>
-      <w:proofErr w:type="spellStart"/>
-      <w:r>
-        <w:t>MUXes</w:t>
-      </w:r>
-      <w:proofErr w:type="spellEnd"/>
-      <w:r>
-        <w:t xml:space="preserve">. The </w:t>
-      </w:r>
-      <w:proofErr w:type="spellStart"/>
-      <w:r>
-        <w:t>bitshift</w:t>
-      </w:r>
-      <w:proofErr w:type="spellEnd"/>
-      <w:r>
-        <w:t xml:space="preserve"> intermediate flag is also signified in </w:t>
-      </w:r>
-      <w:proofErr w:type="spellStart"/>
-      <w:r>
-        <w:t>FIgure</w:t>
-      </w:r>
-      <w:proofErr w:type="spellEnd"/>
-      <w:r>
-        <w:t xml:space="preserve"> ###, which signifies that a word swap is required. This logic was described in Section 4.2.</w:t>
-      </w:r>
-    </w:p>
-    <w:p>
-      <w:pPr>
-        <w:pStyle w:val="Heading2"/>
-      </w:pPr>
-      <w:r>
-        <w:t>Timing Simulation</w:t>
-      </w:r>
-    </w:p>
-    <w:p>
-      <w:r>
-        <w:t xml:space="preserve">A testbench for evaluating the </w:t>
-      </w:r>
-      <w:proofErr w:type="spellStart"/>
-      <w:r>
-        <w:t>ShiftUnit</w:t>
-      </w:r>
-      <w:r>
-        <w:t>’</w:t>
-      </w:r>
-      <w:r>
-        <w:t>s</w:t>
-      </w:r>
-      <w:proofErr w:type="spellEnd"/>
-      <w:r>
-        <w:t xml:space="preserve"> timing requirements was also provided, making use of the same six test vectors as the functional simulation in Section 3.3. The following diagrams display two intermediate and the final three test cases for each test vector.</w:t>
-      </w:r>
-    </w:p>
-    <w:p/>
-    <w:p>
-      <w:r>
-        <w:t>&lt;&lt; waveTSU_SLL64_1_annotated.png &gt;&gt;</w:t>
-      </w:r>
-    </w:p>
-    <w:p>
-      <w:r>
-        <w:t>&lt;&lt; waveTSU_SLL64_2_annotated.png &gt;&gt;</w:t>
-      </w:r>
-    </w:p>
-    <w:p/>
-    <w:p>
-      <w:r>
-        <w:t>The first test vector is a 64-bit logical shift left. There is a consistent propagation delay of between 19.0 ns to 21.0 ns. This consistency can be attributed to the barrel shifters, discussed in section 2. If we were to re-implement this without using barrel shifters, there will be varying amounts of delay for different shifts, as a larger shift would require more cycles.</w:t>
-      </w:r>
-    </w:p>
-    <w:p/>
-    <w:p>
-      <w:r>
-        <w:t>&lt;&lt; waveTSU_SRL64_1_annotated.png &gt;&gt;</w:t>
-      </w:r>
-    </w:p>
-    <w:p>
-      <w:r>
-        <w:lastRenderedPageBreak/>
-        <w:t>&lt;&lt; waveTSU_SRL64_2_annotated.png &gt;&gt;</w:t>
-      </w:r>
-    </w:p>
-    <w:p/>
-    <w:p>
-      <w:r>
-        <w:t>The second test vector is for 64-bit logical shift right. Once again, we see a consistent propagation delay, but slightly higher than SLL64 at approximately 22 ns. However, this increase in delay is still miniscule and should not significantly affect the speed of our processor.</w:t>
-      </w:r>
-    </w:p>
-    <w:p/>
-    <w:p>
-      <w:r>
-        <w:t>&lt;&lt; waveTSU_SRA64_1_annotated.png &gt;&gt;</w:t>
-      </w:r>
-    </w:p>
-    <w:p>
-      <w:r>
-        <w:t>&lt;&lt; waveTSU_SRA64_2_annotated.png &gt;&gt;</w:t>
-      </w:r>
-    </w:p>
-    <w:p/>
-    <w:p>
-      <w:r>
-        <w:t>The third test vector is for 64-bit arithmetic shift right. The timings of the shift are all within the allocated time frame, verifying the timing requirements of the entity. We can see that even though SRA requires that we extract the sign bit and duplicate it, the amount of time required is still around the same.</w:t>
-      </w:r>
-    </w:p>
-    <w:p/>
-    <w:p>
-      <w:r>
-        <w:t>&lt;&lt; waveTSU_SLL32_1_annotated.png &gt;&gt;</w:t>
-      </w:r>
-    </w:p>
-    <w:p>
-      <w:r>
-        <w:t>&lt;&lt; waveTSU_SLL32_2_annotated.png &gt;&gt;</w:t>
-      </w:r>
-    </w:p>
-    <w:p/>
-    <w:p>
-      <w:r>
-        <w:t>As expected, the operations on 32-bit values will have a slightly longer average processing time than that of the 64-bit operations. This is because our system is optimized for 64-bit. Even though it is compatible with 32-bit, a few more operations are required to output the correct value.</w:t>
-      </w:r>
-    </w:p>
-    <w:p/>
-    <w:p>
-      <w:r>
-        <w:t>&lt;&lt; waveTSU_SRL32_1_annotated.png &gt;&gt;</w:t>
-      </w:r>
-    </w:p>
-    <w:p>
-      <w:r>
-        <w:t>&lt;&lt; waveTSU_SRL32_2_annotated.png &gt;&gt;</w:t>
-      </w:r>
-    </w:p>
-    <w:p/>
-    <w:p>
-      <w:r>
-        <w:t xml:space="preserve">From Figure ###, we see that the propagation delay for test case 250 is </w:t>
-      </w:r>
-      <w:proofErr w:type="gramStart"/>
-      <w:r>
-        <w:t>actually significantly</w:t>
-      </w:r>
-      <w:proofErr w:type="gramEnd"/>
-      <w:r>
-        <w:t xml:space="preserve"> higher than that of our previous measurements. This is due to a combination of all the factors: the requirement to word swap due to it being a 32-bit right shift, the compatibility delay mentioned previously, as well as the fact that the shift is 0x39 = 0b111001, which means that all three barrel shifter MUX</w:t>
-      </w:r>
-      <w:r>
-        <w:t>’</w:t>
-      </w:r>
-      <w:r>
-        <w:t xml:space="preserve">s have an input that is not </w:t>
-      </w:r>
-      <w:r>
-        <w:t>“</w:t>
-      </w:r>
-      <w:r>
-        <w:t>00</w:t>
-      </w:r>
-      <w:r>
-        <w:t>”</w:t>
-      </w:r>
-      <w:r>
-        <w:t>, which requires slightly more time than if it was to be unchanged.</w:t>
-      </w:r>
-    </w:p>
-    <w:p/>
-    <w:p>
-      <w:r>
-        <w:t>&lt;&lt; waveTSU_SRA32_1_annotated.png &gt;&gt;</w:t>
-      </w:r>
-    </w:p>
-    <w:p>
-      <w:r>
-        <w:t>&lt;&lt; waveTSU_SRA32_2_annotated.png &gt;&gt;</w:t>
-      </w:r>
-    </w:p>
-    <w:p/>
-    <w:p>
-      <w:r>
-        <w:lastRenderedPageBreak/>
+        <w:drawing>
+          <wp:inline distT="0" distB="0" distL="0" distR="0" wp14:anchorId="1B045EF0" wp14:editId="25F12831">
+            <wp:extent cx="5720080" cy="2637155"/>
+            <wp:effectExtent l="0" t="0" r="0" b="0"/>
+            <wp:docPr id="26" name="Picture 26"/>
+            <wp:cNvGraphicFramePr>
+              <a:graphicFrameLocks xmlns:a="http://schemas.openxmlformats.org/drawingml/2006/main" noChangeAspect="1"/>
+            </wp:cNvGraphicFramePr>
+            <a:graphic xmlns:a="http://schemas.openxmlformats.org/drawingml/2006/main">
+              <a:graphicData uri="http://schemas.openxmlformats.org/drawingml/2006/picture">
+                <pic:pic xmlns:pic="http://schemas.openxmlformats.org/drawingml/2006/picture">
+                  <pic:nvPicPr>
+                    <pic:cNvPr id="0" name="Picture 25"/>
+                    <pic:cNvPicPr>
+                      <a:picLocks noChangeAspect="1" noChangeArrowheads="1"/>
+                    </pic:cNvPicPr>
+                  </pic:nvPicPr>
+                  <pic:blipFill>
+                    <a:blip r:embed="rId33" cstate="print">
+                      <a:extLst>
+                        <a:ext uri="{28A0092B-C50C-407E-A947-70E740481C1C}">
+                          <a14:useLocalDpi xmlns:a14="http://schemas.microsoft.com/office/drawing/2010/main" val="0"/>
+                        </a:ext>
+                      </a:extLst>
+                    </a:blip>
+                    <a:srcRect/>
+                    <a:stretch>
+                      <a:fillRect/>
+                    </a:stretch>
+                  </pic:blipFill>
+                  <pic:spPr bwMode="auto">
+                    <a:xfrm>
+                      <a:off x="0" y="0"/>
+                      <a:ext cx="5720080" cy="2637155"/>
+                    </a:xfrm>
+                    <a:prstGeom prst="rect">
+                      <a:avLst/>
+                    </a:prstGeom>
+                    <a:noFill/>
+                    <a:ln>
+                      <a:noFill/>
+                    </a:ln>
+                  </pic:spPr>
+                </pic:pic>
+              </a:graphicData>
+            </a:graphic>
+          </wp:inline>
+        </w:drawing>
+      </w:r>
+    </w:p>
+    <w:p>
+      <w:pPr>
+        <w:pStyle w:val="Caption"/>
+        <w:jc w:val="center"/>
+      </w:pPr>
+      <w:r>
+        <w:t xml:space="preserve">Figure </w:t>
+      </w:r>
+      <w:r>
+        <w:fldChar w:fldCharType="begin"/>
+      </w:r>
+      <w:r>
+        <w:instrText xml:space="preserve"> SEQ Figure \* ARABIC </w:instrText>
+      </w:r>
+      <w:r>
+        <w:fldChar w:fldCharType="separate"/>
+      </w:r>
+      <w:r>
+        <w:rPr>
+          <w:noProof/>
+        </w:rPr>
+        <w:t>27</w:t>
+      </w:r>
+      <w:r>
+        <w:fldChar w:fldCharType="end"/>
+      </w:r>
+      <w:r>
+        <w:t>: Timing Simulation of SRA32_1</w:t>
+      </w:r>
+    </w:p>
+    <w:p>
+      <w:pPr>
+        <w:keepNext/>
+        <w:jc w:val="center"/>
+      </w:pPr>
+      <w:r>
+        <w:rPr>
+          <w:noProof/>
+        </w:rPr>
+        <w:drawing>
+          <wp:inline distT="0" distB="0" distL="0" distR="0" wp14:anchorId="13014580" wp14:editId="70A94CA1">
+            <wp:extent cx="5720080" cy="2626360"/>
+            <wp:effectExtent l="0" t="0" r="0" b="2540"/>
+            <wp:docPr id="27" name="Picture 27"/>
+            <wp:cNvGraphicFramePr>
+              <a:graphicFrameLocks xmlns:a="http://schemas.openxmlformats.org/drawingml/2006/main" noChangeAspect="1"/>
+            </wp:cNvGraphicFramePr>
+            <a:graphic xmlns:a="http://schemas.openxmlformats.org/drawingml/2006/main">
+              <a:graphicData uri="http://schemas.openxmlformats.org/drawingml/2006/picture">
+                <pic:pic xmlns:pic="http://schemas.openxmlformats.org/drawingml/2006/picture">
+                  <pic:nvPicPr>
+                    <pic:cNvPr id="0" name="Picture 26"/>
+                    <pic:cNvPicPr>
+                      <a:picLocks noChangeAspect="1" noChangeArrowheads="1"/>
+                    </pic:cNvPicPr>
+                  </pic:nvPicPr>
+                  <pic:blipFill>
+                    <a:blip r:embed="rId34" cstate="print">
+                      <a:extLst>
+                        <a:ext uri="{28A0092B-C50C-407E-A947-70E740481C1C}">
+                          <a14:useLocalDpi xmlns:a14="http://schemas.microsoft.com/office/drawing/2010/main" val="0"/>
+                        </a:ext>
+                      </a:extLst>
+                    </a:blip>
+                    <a:srcRect/>
+                    <a:stretch>
+                      <a:fillRect/>
+                    </a:stretch>
+                  </pic:blipFill>
+                  <pic:spPr bwMode="auto">
+                    <a:xfrm>
+                      <a:off x="0" y="0"/>
+                      <a:ext cx="5720080" cy="2626360"/>
+                    </a:xfrm>
+                    <a:prstGeom prst="rect">
+                      <a:avLst/>
+                    </a:prstGeom>
+                    <a:noFill/>
+                    <a:ln>
+                      <a:noFill/>
+                    </a:ln>
+                  </pic:spPr>
+                </pic:pic>
+              </a:graphicData>
+            </a:graphic>
+          </wp:inline>
+        </w:drawing>
+      </w:r>
+    </w:p>
+    <w:p>
+      <w:pPr>
+        <w:pStyle w:val="Caption"/>
+        <w:jc w:val="center"/>
+      </w:pPr>
+      <w:r>
+        <w:t xml:space="preserve">Figure </w:t>
+      </w:r>
+      <w:r>
+        <w:fldChar w:fldCharType="begin"/>
+      </w:r>
+      <w:r>
+        <w:instrText xml:space="preserve"> SEQ Figure \* ARABIC </w:instrText>
+      </w:r>
+      <w:r>
+        <w:fldChar w:fldCharType="separate"/>
+      </w:r>
+      <w:r>
+        <w:rPr>
+          <w:noProof/>
+        </w:rPr>
+        <w:t>28</w:t>
+      </w:r>
+      <w:r>
+        <w:fldChar w:fldCharType="end"/>
+      </w:r>
+      <w:r>
+        <w:t>: Timing Simulation of SRA32_2</w:t>
+      </w:r>
+    </w:p>
+    <w:p>
+      <w:r>
         <w:t xml:space="preserve">The final test vector is for 32-bit arithmetic shift </w:t>
       </w:r>
       <w:proofErr w:type="spellStart"/>
@@ -6269,6 +8183,7 @@
         <w:ind w:left="426" w:hanging="426"/>
       </w:pPr>
       <w:r>
+        <w:lastRenderedPageBreak/>
         <w:t>Implementation</w:t>
       </w:r>
     </w:p>
@@ -6438,7 +8353,6 @@
     <w:p/>
     <w:p>
       <w:r>
-        <w:lastRenderedPageBreak/>
         <w:tab/>
         <w:t xml:space="preserve">For Timing Run and document ONE test, using </w:t>
       </w:r>
@@ -6483,6 +8397,7 @@
         <w:pStyle w:val="Heading1"/>
       </w:pPr>
       <w:r>
+        <w:lastRenderedPageBreak/>
         <w:t>Conclusion</w:t>
       </w:r>
     </w:p>
@@ -6502,8 +8417,8 @@
     <w:p/>
     <w:p/>
     <w:sectPr>
-      <w:headerReference w:type="default" r:id="rId15"/>
-      <w:footerReference w:type="default" r:id="rId16"/>
+      <w:headerReference w:type="default" r:id="rId35"/>
+      <w:footerReference w:type="default" r:id="rId36"/>
       <w:pgSz w:w="11906" w:h="16838"/>
       <w:pgMar w:top="1440" w:right="1440" w:bottom="1440" w:left="1440" w:header="708" w:footer="708" w:gutter="0"/>
       <w:pgNumType w:start="0"/>
@@ -9498,7 +11413,7 @@
 </file>
 
 <file path=customXml/itemProps1.xml><?xml version="1.0" encoding="utf-8"?>
-<ds:datastoreItem xmlns:ds="http://schemas.openxmlformats.org/officeDocument/2006/customXml" ds:itemID="{B51395AE-4D4B-41AC-A027-FF6FF380613E}">
+<ds:datastoreItem xmlns:ds="http://schemas.openxmlformats.org/officeDocument/2006/customXml" ds:itemID="{20E72EBD-7E18-449C-85BF-24EAEC7FD6DE}">
   <ds:schemaRefs>
     <ds:schemaRef ds:uri="http://schemas.openxmlformats.org/officeDocument/2006/bibliography"/>
   </ds:schemaRefs>

</xml_diff>